<commit_message>
Update Doc pokemon le reglement.docx
</commit_message>
<xml_diff>
--- a/Doc pokemon le reglement.docx
+++ b/Doc pokemon le reglement.docx
@@ -1,6 +1,6 @@
 
 <file path=word/document.xml><?xml version="1.0" encoding="utf-8"?>
-<w:document xmlns:wpc="http://schemas.microsoft.com/office/word/2010/wordprocessingCanvas" xmlns:cx="http://schemas.microsoft.com/office/drawing/2014/chartex" xmlns:cx1="http://schemas.microsoft.com/office/drawing/2015/9/8/chartex" xmlns:cx2="http://schemas.microsoft.com/office/drawing/2015/10/21/chartex" xmlns:cx3="http://schemas.microsoft.com/office/drawing/2016/5/9/chartex" xmlns:cx4="http://schemas.microsoft.com/office/drawing/2016/5/10/chartex" xmlns:cx5="http://schemas.microsoft.com/office/drawing/2016/5/11/chartex" xmlns:cx6="http://schemas.microsoft.com/office/drawing/2016/5/12/chartex" xmlns:cx7="http://schemas.microsoft.com/office/drawing/2016/5/13/chartex" xmlns:cx8="http://schemas.microsoft.com/office/drawing/2016/5/14/chartex" xmlns:mc="http://schemas.openxmlformats.org/markup-compatibility/2006" xmlns:aink="http://schemas.microsoft.com/office/drawing/2016/ink" xmlns:am3d="http://schemas.microsoft.com/office/drawing/2017/model3d" xmlns:o="urn:schemas-microsoft-com:office:office" xmlns:r="http://schemas.openxmlformats.org/officeDocument/2006/relationships" xmlns:m="http://schemas.openxmlformats.org/officeDocument/2006/math" xmlns:v="urn:schemas-microsoft-com:vml" xmlns:wp14="http://schemas.microsoft.com/office/word/2010/wordprocessingDrawing" xmlns:wp="http://schemas.openxmlformats.org/drawingml/2006/wordprocessingDrawing" xmlns:w10="urn:schemas-microsoft-com:office:word" xmlns:w="http://schemas.openxmlformats.org/wordprocessingml/2006/main" xmlns:w14="http://schemas.microsoft.com/office/word/2010/wordml" xmlns:w15="http://schemas.microsoft.com/office/word/2012/wordml" xmlns:w16cex="http://schemas.microsoft.com/office/word/2018/wordml/cex" xmlns:w16cid="http://schemas.microsoft.com/office/word/2016/wordml/cid" xmlns:w16="http://schemas.microsoft.com/office/word/2018/wordml" xmlns:w16se="http://schemas.microsoft.com/office/word/2015/wordml/symex" xmlns:wpg="http://schemas.microsoft.com/office/word/2010/wordprocessingGroup" xmlns:wpi="http://schemas.microsoft.com/office/word/2010/wordprocessingInk" xmlns:wne="http://schemas.microsoft.com/office/word/2006/wordml" xmlns:wps="http://schemas.microsoft.com/office/word/2010/wordprocessingShape" mc:Ignorable="w14 w15 w16se w16cid w16 w16cex wp14">
+<w:document xmlns:wpc="http://schemas.microsoft.com/office/word/2010/wordprocessingCanvas" xmlns:cx="http://schemas.microsoft.com/office/drawing/2014/chartex" xmlns:cx1="http://schemas.microsoft.com/office/drawing/2015/9/8/chartex" xmlns:cx2="http://schemas.microsoft.com/office/drawing/2015/10/21/chartex" xmlns:cx3="http://schemas.microsoft.com/office/drawing/2016/5/9/chartex" xmlns:cx4="http://schemas.microsoft.com/office/drawing/2016/5/10/chartex" xmlns:cx5="http://schemas.microsoft.com/office/drawing/2016/5/11/chartex" xmlns:cx6="http://schemas.microsoft.com/office/drawing/2016/5/12/chartex" xmlns:cx7="http://schemas.microsoft.com/office/drawing/2016/5/13/chartex" xmlns:cx8="http://schemas.microsoft.com/office/drawing/2016/5/14/chartex" xmlns:mc="http://schemas.openxmlformats.org/markup-compatibility/2006" xmlns:aink="http://schemas.microsoft.com/office/drawing/2016/ink" xmlns:am3d="http://schemas.microsoft.com/office/drawing/2017/model3d" xmlns:o="urn:schemas-microsoft-com:office:office" xmlns:r="http://schemas.openxmlformats.org/officeDocument/2006/relationships" xmlns:m="http://schemas.openxmlformats.org/officeDocument/2006/math" xmlns:v="urn:schemas-microsoft-com:vml" xmlns:wp14="http://schemas.microsoft.com/office/word/2010/wordprocessingDrawing" xmlns:wp="http://schemas.openxmlformats.org/drawingml/2006/wordprocessingDrawing" xmlns:w10="urn:schemas-microsoft-com:office:word" xmlns:w="http://schemas.openxmlformats.org/wordprocessingml/2006/main" xmlns:w14="http://schemas.microsoft.com/office/word/2010/wordml" xmlns:w15="http://schemas.microsoft.com/office/word/2012/wordml" xmlns:w16cex="http://schemas.microsoft.com/office/word/2018/wordml/cex" xmlns:w16cid="http://schemas.microsoft.com/office/word/2016/wordml/cid" xmlns:w16="http://schemas.microsoft.com/office/word/2018/wordml" xmlns:w16sdtdh="http://schemas.microsoft.com/office/word/2020/wordml/sdtdatahash" xmlns:w16se="http://schemas.microsoft.com/office/word/2015/wordml/symex" xmlns:wpg="http://schemas.microsoft.com/office/word/2010/wordprocessingGroup" xmlns:wpi="http://schemas.microsoft.com/office/word/2010/wordprocessingInk" xmlns:wne="http://schemas.microsoft.com/office/word/2006/wordml" xmlns:wps="http://schemas.microsoft.com/office/word/2010/wordprocessingShape" mc:Ignorable="w14 w15 w16se w16cid w16 w16cex w16sdtdh wp14">
   <w:body>
     <w:p>
       <w:pPr>
@@ -22,7 +22,23 @@
           <w:sz w:val="52"/>
           <w:szCs w:val="52"/>
         </w:rPr>
-        <w:t xml:space="preserve"> ( 23/05/2020)</w:t>
+        <w:t xml:space="preserve"> </w:t>
+      </w:r>
+      <w:proofErr w:type="gramStart"/>
+      <w:r>
+        <w:rPr>
+          <w:sz w:val="52"/>
+          <w:szCs w:val="52"/>
+        </w:rPr>
+        <w:t>( 23</w:t>
+      </w:r>
+      <w:proofErr w:type="gramEnd"/>
+      <w:r>
+        <w:rPr>
+          <w:sz w:val="52"/>
+          <w:szCs w:val="52"/>
+        </w:rPr>
+        <w:t>/05/2020)</w:t>
       </w:r>
     </w:p>
     <w:p/>
@@ -55,8 +71,13 @@
         <w:t>-Ténèbres :</w:t>
       </w:r>
       <w:r>
-        <w:t xml:space="preserve"> Damso</w:t>
-      </w:r>
+        <w:t xml:space="preserve"> </w:t>
+      </w:r>
+      <w:proofErr w:type="spellStart"/>
+      <w:r>
+        <w:t>Damso</w:t>
+      </w:r>
+      <w:proofErr w:type="spellEnd"/>
     </w:p>
     <w:p>
       <w:r>
@@ -69,16 +90,26 @@
         <w:t> :</w:t>
       </w:r>
       <w:r>
-        <w:t xml:space="preserve"> Lomepal</w:t>
-      </w:r>
+        <w:t xml:space="preserve"> </w:t>
+      </w:r>
+      <w:proofErr w:type="spellStart"/>
+      <w:r>
+        <w:t>Lomepal</w:t>
+      </w:r>
+      <w:proofErr w:type="spellEnd"/>
     </w:p>
     <w:p>
       <w:r>
         <w:t>-Electrique :</w:t>
       </w:r>
       <w:r>
-        <w:t xml:space="preserve"> Vald</w:t>
-      </w:r>
+        <w:t xml:space="preserve"> </w:t>
+      </w:r>
+      <w:proofErr w:type="spellStart"/>
+      <w:r>
+        <w:t>Vald</w:t>
+      </w:r>
+      <w:proofErr w:type="spellEnd"/>
     </w:p>
     <w:p>
       <w:r>
@@ -92,9 +123,11 @@
       <w:r>
         <w:t xml:space="preserve">-Eau : </w:t>
       </w:r>
+      <w:proofErr w:type="spellStart"/>
       <w:r>
         <w:t>Orelsan</w:t>
       </w:r>
+      <w:proofErr w:type="spellEnd"/>
     </w:p>
     <w:p/>
     <w:p>
@@ -104,13 +137,26 @@
     </w:p>
     <w:p>
       <w:r>
-        <w:t xml:space="preserve">- Jul </w:t>
-      </w:r>
-    </w:p>
-    <w:p>
-      <w:r>
-        <w:t>- Ninho</w:t>
-      </w:r>
+        <w:t xml:space="preserve">- </w:t>
+      </w:r>
+      <w:proofErr w:type="spellStart"/>
+      <w:r>
+        <w:t>Jul</w:t>
+      </w:r>
+      <w:proofErr w:type="spellEnd"/>
+      <w:r>
+        <w:t xml:space="preserve"> </w:t>
+      </w:r>
+    </w:p>
+    <w:p>
+      <w:r>
+        <w:t xml:space="preserve">- </w:t>
+      </w:r>
+      <w:proofErr w:type="spellStart"/>
+      <w:r>
+        <w:t>Ninho</w:t>
+      </w:r>
+      <w:proofErr w:type="spellEnd"/>
     </w:p>
     <w:p>
       <w:r>
@@ -171,617 +217,1697 @@
     <w:p>
       <w:pPr>
         <w:rPr>
-          <w:rFonts w:ascii="nunito_sansregular" w:hAnsi="nunito_sansregular"/>
-          <w:color w:val="333333"/>
-          <w:spacing w:val="5"/>
-          <w:sz w:val="21"/>
-          <w:szCs w:val="21"/>
-          <w:shd w:val="clear" w:color="auto" w:fill="FFFFFF"/>
-        </w:rPr>
-      </w:pPr>
-      <w:r>
-        <w:rPr>
-          <w:rFonts w:ascii="nunito_sansregular" w:hAnsi="nunito_sansregular"/>
-          <w:color w:val="333333"/>
-          <w:spacing w:val="5"/>
-          <w:sz w:val="20"/>
-          <w:szCs w:val="20"/>
-          <w:shd w:val="clear" w:color="auto" w:fill="FFFFFF"/>
-        </w:rPr>
-        <w:t xml:space="preserve">Le héros sort et va parler son </w:t>
-      </w:r>
-      <w:hyperlink w:anchor="Rival" w:history="1">
-        <w:r>
-          <w:rPr>
-            <w:rStyle w:val="Lienhypertexte"/>
-            <w:rFonts w:ascii="nunito_sansregular" w:hAnsi="nunito_sansregular"/>
-            <w:spacing w:val="5"/>
-            <w:sz w:val="20"/>
-            <w:szCs w:val="20"/>
-            <w:shd w:val="clear" w:color="auto" w:fill="FFFFFF"/>
-          </w:rPr>
-          <w:t>ami (rival)</w:t>
-        </w:r>
-      </w:hyperlink>
-      <w:r>
-        <w:rPr>
-          <w:rFonts w:ascii="nunito_sansregular" w:hAnsi="nunito_sansregular"/>
-          <w:color w:val="333333"/>
-          <w:spacing w:val="5"/>
-          <w:sz w:val="20"/>
-          <w:szCs w:val="20"/>
-          <w:shd w:val="clear" w:color="auto" w:fill="FFFFFF"/>
-        </w:rPr>
-        <w:t xml:space="preserve"> qui lui explique qu’un certain professeur donnerais du matériel pour attraper des Pokémons et faire du son. Ils se rendent son laboratoire mais il Vient d’être pillé par le label diamond records, et ils n'ont plus aucun matériel musical. Le professeur décide quand même de confier au héros et son ami </w:t>
-      </w:r>
-      <w:r>
-        <w:rPr>
-          <w:rFonts w:ascii="nunito_sansregular" w:hAnsi="nunito_sansregular"/>
-          <w:color w:val="333333"/>
-          <w:spacing w:val="5"/>
-          <w:sz w:val="21"/>
-          <w:szCs w:val="21"/>
-          <w:shd w:val="clear" w:color="auto" w:fill="FFFFFF"/>
-        </w:rPr>
-        <w:t xml:space="preserve">des Pokémons qui ont été épargné par le vol. Le héros se rend alors la première arène en traversant une forêt. II arrive dans une première ville mais le champion d’arène </w:t>
-      </w:r>
-      <w:r>
-        <w:rPr>
-          <w:rFonts w:ascii="nunito_sansregular" w:hAnsi="nunito_sansregular"/>
-          <w:color w:val="333333"/>
-          <w:spacing w:val="5"/>
-          <w:sz w:val="21"/>
-          <w:szCs w:val="21"/>
-          <w:shd w:val="clear" w:color="auto" w:fill="FFFFFF"/>
-        </w:rPr>
-        <w:t>n’</w:t>
-      </w:r>
-      <w:r>
-        <w:rPr>
-          <w:rFonts w:ascii="nunito_sansregular" w:hAnsi="nunito_sansregular"/>
-          <w:color w:val="333333"/>
-          <w:spacing w:val="5"/>
-          <w:sz w:val="21"/>
-          <w:szCs w:val="21"/>
-          <w:shd w:val="clear" w:color="auto" w:fill="FFFFFF"/>
-        </w:rPr>
-        <w:t xml:space="preserve">est pas là. </w:t>
-      </w:r>
-      <w:r>
-        <w:rPr>
-          <w:rFonts w:ascii="nunito_sansregular" w:hAnsi="nunito_sansregular"/>
-          <w:color w:val="333333"/>
-          <w:spacing w:val="5"/>
-          <w:sz w:val="21"/>
-          <w:szCs w:val="21"/>
-          <w:shd w:val="clear" w:color="auto" w:fill="FFFFFF"/>
-        </w:rPr>
-        <w:t xml:space="preserve">Le champion </w:t>
-      </w:r>
-      <w:hyperlink w:anchor="Lorenzo" w:tgtFrame="_self" w:history="1">
-        <w:r>
-          <w:rPr>
-            <w:rStyle w:val="Lienhypertexte"/>
-            <w:rFonts w:ascii="nunito_sansregular" w:hAnsi="nunito_sansregular"/>
-            <w:spacing w:val="5"/>
-            <w:sz w:val="21"/>
-            <w:szCs w:val="21"/>
-            <w:shd w:val="clear" w:color="auto" w:fill="FFFFFF"/>
-          </w:rPr>
-          <w:t>Lorenzo</w:t>
-        </w:r>
-      </w:hyperlink>
-      <w:r>
-        <w:rPr>
-          <w:rFonts w:ascii="nunito_sansregular" w:hAnsi="nunito_sansregular"/>
-          <w:color w:val="333333"/>
-          <w:spacing w:val="5"/>
-          <w:sz w:val="21"/>
-          <w:szCs w:val="21"/>
-          <w:shd w:val="clear" w:color="auto" w:fill="FFFFFF"/>
-        </w:rPr>
-        <w:t xml:space="preserve"> n’est pas dans l’arène mais chez lui dans la forêt (on va trouver un mot disant qu’il a la flemme de venir et qu’il faut aller chez lui) on trouve un téléporteur dans l’arène qui nous mènera dans une zone secrète de la forêt où se trouve Lorenzo. Nous devrons alors battre </w:t>
-      </w:r>
-      <w:hyperlink w:anchor="Rico" w:history="1">
-        <w:r>
-          <w:rPr>
-            <w:rStyle w:val="Lienhypertexte"/>
-            <w:rFonts w:ascii="nunito_sansregular" w:hAnsi="nunito_sansregular"/>
-            <w:spacing w:val="5"/>
-            <w:sz w:val="21"/>
-            <w:szCs w:val="21"/>
-            <w:shd w:val="clear" w:color="auto" w:fill="FFFFFF"/>
-          </w:rPr>
-          <w:t>Rico</w:t>
-        </w:r>
-      </w:hyperlink>
-      <w:r>
-        <w:rPr>
-          <w:rFonts w:ascii="nunito_sansregular" w:hAnsi="nunito_sansregular"/>
-          <w:color w:val="333333"/>
-          <w:spacing w:val="5"/>
-          <w:sz w:val="21"/>
-          <w:szCs w:val="21"/>
-          <w:shd w:val="clear" w:color="auto" w:fill="FFFFFF"/>
-        </w:rPr>
-        <w:t xml:space="preserve"> et Zarma</w:t>
-      </w:r>
-      <w:r>
-        <w:rPr>
-          <w:rFonts w:ascii="nunito_sansregular" w:hAnsi="nunito_sansregular"/>
-          <w:color w:val="333333"/>
-          <w:spacing w:val="5"/>
-          <w:sz w:val="21"/>
-          <w:szCs w:val="21"/>
-          <w:shd w:val="clear" w:color="auto" w:fill="FFFFFF"/>
-        </w:rPr>
-        <w:t xml:space="preserve"> puis Lorenzo qui nous remettra un badge a la fin du combat</w:t>
-      </w:r>
-      <w:r>
-        <w:rPr>
-          <w:rFonts w:ascii="nunito_sansregular" w:hAnsi="nunito_sansregular"/>
-          <w:color w:val="333333"/>
-          <w:spacing w:val="5"/>
-          <w:sz w:val="21"/>
-          <w:szCs w:val="21"/>
-          <w:shd w:val="clear" w:color="auto" w:fill="FFFFFF"/>
-        </w:rPr>
-        <w:t>.</w:t>
-      </w:r>
-    </w:p>
-    <w:p>
-      <w:pPr>
-        <w:rPr>
-          <w:rFonts w:ascii="nunito_sansregular" w:hAnsi="nunito_sansregular"/>
-          <w:color w:val="333333"/>
-          <w:spacing w:val="5"/>
-          <w:sz w:val="21"/>
-          <w:szCs w:val="21"/>
-          <w:shd w:val="clear" w:color="auto" w:fill="FFFFFF"/>
-        </w:rPr>
-      </w:pPr>
-    </w:p>
-    <w:p>
-      <w:pPr>
-        <w:rPr>
-          <w:rFonts w:ascii="nunito_sansregular" w:hAnsi="nunito_sansregular"/>
-          <w:color w:val="333333"/>
-          <w:spacing w:val="5"/>
-          <w:sz w:val="21"/>
-          <w:szCs w:val="21"/>
-          <w:shd w:val="clear" w:color="auto" w:fill="FFFFFF"/>
-        </w:rPr>
-      </w:pPr>
-    </w:p>
-    <w:p>
-      <w:pPr>
-        <w:rPr>
-          <w:rFonts w:ascii="nunito_sansregular" w:hAnsi="nunito_sansregular"/>
-          <w:color w:val="333333"/>
-          <w:spacing w:val="5"/>
-          <w:sz w:val="21"/>
-          <w:szCs w:val="21"/>
-          <w:shd w:val="clear" w:color="auto" w:fill="FFFFFF"/>
-        </w:rPr>
-      </w:pPr>
-    </w:p>
-    <w:p>
-      <w:pPr>
-        <w:rPr>
-          <w:rFonts w:ascii="nunito_sansregular" w:hAnsi="nunito_sansregular"/>
-          <w:color w:val="333333"/>
-          <w:spacing w:val="5"/>
-          <w:sz w:val="21"/>
-          <w:szCs w:val="21"/>
-          <w:shd w:val="clear" w:color="auto" w:fill="FFFFFF"/>
-        </w:rPr>
-      </w:pPr>
-    </w:p>
-    <w:p>
-      <w:pPr>
-        <w:rPr>
-          <w:rFonts w:ascii="nunito_sansregular" w:hAnsi="nunito_sansregular"/>
-          <w:color w:val="333333"/>
-          <w:spacing w:val="5"/>
-          <w:sz w:val="21"/>
-          <w:szCs w:val="21"/>
-          <w:shd w:val="clear" w:color="auto" w:fill="FFFFFF"/>
-        </w:rPr>
-      </w:pPr>
-    </w:p>
-    <w:p>
-      <w:pPr>
-        <w:rPr>
-          <w:rFonts w:ascii="nunito_sansregular" w:hAnsi="nunito_sansregular"/>
-          <w:color w:val="333333"/>
-          <w:spacing w:val="5"/>
-          <w:sz w:val="21"/>
-          <w:szCs w:val="21"/>
-          <w:shd w:val="clear" w:color="auto" w:fill="FFFFFF"/>
-        </w:rPr>
-      </w:pPr>
-    </w:p>
-    <w:p>
-      <w:pPr>
-        <w:rPr>
-          <w:rFonts w:ascii="nunito_sansregular" w:hAnsi="nunito_sansregular"/>
-          <w:color w:val="333333"/>
-          <w:spacing w:val="5"/>
-          <w:sz w:val="21"/>
-          <w:szCs w:val="21"/>
-          <w:shd w:val="clear" w:color="auto" w:fill="FFFFFF"/>
-        </w:rPr>
-      </w:pPr>
-    </w:p>
-    <w:p>
-      <w:pPr>
-        <w:rPr>
-          <w:rFonts w:ascii="nunito_sansregular" w:hAnsi="nunito_sansregular"/>
-          <w:color w:val="333333"/>
-          <w:spacing w:val="5"/>
-          <w:sz w:val="21"/>
-          <w:szCs w:val="21"/>
-          <w:shd w:val="clear" w:color="auto" w:fill="FFFFFF"/>
-        </w:rPr>
-      </w:pPr>
-    </w:p>
-    <w:p>
-      <w:pPr>
-        <w:rPr>
-          <w:rFonts w:ascii="nunito_sansregular" w:hAnsi="nunito_sansregular"/>
-          <w:color w:val="333333"/>
-          <w:spacing w:val="5"/>
-          <w:sz w:val="21"/>
-          <w:szCs w:val="21"/>
-          <w:shd w:val="clear" w:color="auto" w:fill="FFFFFF"/>
-        </w:rPr>
-      </w:pPr>
-    </w:p>
-    <w:p>
-      <w:pPr>
-        <w:rPr>
-          <w:rFonts w:ascii="nunito_sansregular" w:hAnsi="nunito_sansregular"/>
-          <w:color w:val="333333"/>
-          <w:spacing w:val="5"/>
-          <w:sz w:val="21"/>
-          <w:szCs w:val="21"/>
-          <w:shd w:val="clear" w:color="auto" w:fill="FFFFFF"/>
-        </w:rPr>
-      </w:pPr>
-    </w:p>
-    <w:p>
-      <w:pPr>
-        <w:rPr>
-          <w:rFonts w:ascii="nunito_sansregular" w:hAnsi="nunito_sansregular"/>
-          <w:color w:val="333333"/>
-          <w:spacing w:val="5"/>
-          <w:sz w:val="21"/>
-          <w:szCs w:val="21"/>
-          <w:shd w:val="clear" w:color="auto" w:fill="FFFFFF"/>
-        </w:rPr>
-      </w:pPr>
-    </w:p>
-    <w:p>
-      <w:pPr>
-        <w:rPr>
-          <w:rFonts w:ascii="nunito_sansregular" w:hAnsi="nunito_sansregular"/>
-          <w:color w:val="333333"/>
-          <w:spacing w:val="5"/>
-          <w:sz w:val="21"/>
-          <w:szCs w:val="21"/>
-          <w:shd w:val="clear" w:color="auto" w:fill="FFFFFF"/>
-        </w:rPr>
-      </w:pPr>
-    </w:p>
-    <w:p>
-      <w:pPr>
-        <w:rPr>
-          <w:rFonts w:ascii="nunito_sansregular" w:hAnsi="nunito_sansregular"/>
-          <w:color w:val="333333"/>
-          <w:spacing w:val="5"/>
-          <w:sz w:val="21"/>
-          <w:szCs w:val="21"/>
-          <w:shd w:val="clear" w:color="auto" w:fill="FFFFFF"/>
-        </w:rPr>
-      </w:pPr>
-    </w:p>
-    <w:p>
-      <w:pPr>
-        <w:rPr>
-          <w:rFonts w:ascii="nunito_sansregular" w:hAnsi="nunito_sansregular"/>
-          <w:color w:val="333333"/>
-          <w:spacing w:val="5"/>
-          <w:sz w:val="21"/>
-          <w:szCs w:val="21"/>
-          <w:shd w:val="clear" w:color="auto" w:fill="FFFFFF"/>
-        </w:rPr>
-      </w:pPr>
-    </w:p>
-    <w:p>
-      <w:pPr>
-        <w:rPr>
-          <w:rFonts w:ascii="nunito_sansregular" w:hAnsi="nunito_sansregular"/>
-          <w:color w:val="333333"/>
-          <w:spacing w:val="5"/>
-          <w:sz w:val="21"/>
-          <w:szCs w:val="21"/>
-          <w:shd w:val="clear" w:color="auto" w:fill="FFFFFF"/>
-        </w:rPr>
-      </w:pPr>
-    </w:p>
-    <w:p>
-      <w:pPr>
-        <w:rPr>
-          <w:rFonts w:ascii="nunito_sansregular" w:hAnsi="nunito_sansregular"/>
-          <w:color w:val="333333"/>
-          <w:spacing w:val="5"/>
-          <w:sz w:val="21"/>
-          <w:szCs w:val="21"/>
-          <w:shd w:val="clear" w:color="auto" w:fill="FFFFFF"/>
-        </w:rPr>
-      </w:pPr>
-    </w:p>
-    <w:p>
-      <w:pPr>
-        <w:rPr>
-          <w:rFonts w:ascii="nunito_sansregular" w:hAnsi="nunito_sansregular"/>
-          <w:color w:val="333333"/>
-          <w:spacing w:val="5"/>
-          <w:sz w:val="21"/>
-          <w:szCs w:val="21"/>
-          <w:shd w:val="clear" w:color="auto" w:fill="FFFFFF"/>
-        </w:rPr>
-      </w:pPr>
-    </w:p>
-    <w:p>
-      <w:pPr>
-        <w:rPr>
-          <w:rFonts w:ascii="nunito_sansregular" w:hAnsi="nunito_sansregular"/>
-          <w:color w:val="333333"/>
-          <w:spacing w:val="5"/>
-          <w:sz w:val="21"/>
-          <w:szCs w:val="21"/>
-          <w:shd w:val="clear" w:color="auto" w:fill="FFFFFF"/>
-        </w:rPr>
-      </w:pPr>
-    </w:p>
-    <w:p>
-      <w:pPr>
-        <w:rPr>
-          <w:rFonts w:ascii="nunito_sansregular" w:hAnsi="nunito_sansregular"/>
-          <w:color w:val="333333"/>
-          <w:spacing w:val="5"/>
-          <w:sz w:val="21"/>
-          <w:szCs w:val="21"/>
-          <w:shd w:val="clear" w:color="auto" w:fill="FFFFFF"/>
-        </w:rPr>
-      </w:pPr>
-    </w:p>
-    <w:p>
-      <w:pPr>
-        <w:rPr>
-          <w:rFonts w:ascii="nunito_sansregular" w:hAnsi="nunito_sansregular"/>
-          <w:color w:val="333333"/>
-          <w:spacing w:val="5"/>
-          <w:sz w:val="21"/>
-          <w:szCs w:val="21"/>
-          <w:shd w:val="clear" w:color="auto" w:fill="FFFFFF"/>
-        </w:rPr>
-      </w:pPr>
-    </w:p>
-    <w:p>
-      <w:pPr>
-        <w:rPr>
-          <w:rFonts w:ascii="nunito_sansregular" w:hAnsi="nunito_sansregular"/>
-          <w:color w:val="333333"/>
-          <w:spacing w:val="5"/>
-          <w:sz w:val="21"/>
-          <w:szCs w:val="21"/>
-          <w:shd w:val="clear" w:color="auto" w:fill="FFFFFF"/>
-        </w:rPr>
-      </w:pPr>
-    </w:p>
-    <w:p>
-      <w:pPr>
-        <w:rPr>
-          <w:rFonts w:ascii="nunito_sansregular" w:hAnsi="nunito_sansregular"/>
-          <w:color w:val="333333"/>
-          <w:spacing w:val="5"/>
-          <w:sz w:val="21"/>
-          <w:szCs w:val="21"/>
-          <w:shd w:val="clear" w:color="auto" w:fill="FFFFFF"/>
-        </w:rPr>
-      </w:pPr>
-    </w:p>
-    <w:p>
-      <w:pPr>
-        <w:rPr>
-          <w:rFonts w:ascii="nunito_sansregular" w:hAnsi="nunito_sansregular"/>
-          <w:color w:val="333333"/>
-          <w:spacing w:val="5"/>
-          <w:sz w:val="21"/>
-          <w:szCs w:val="21"/>
-          <w:shd w:val="clear" w:color="auto" w:fill="FFFFFF"/>
-        </w:rPr>
-      </w:pPr>
-    </w:p>
-    <w:p>
-      <w:pPr>
-        <w:rPr>
-          <w:rFonts w:ascii="nunito_sansregular" w:hAnsi="nunito_sansregular"/>
-          <w:color w:val="333333"/>
-          <w:spacing w:val="5"/>
-          <w:sz w:val="21"/>
-          <w:szCs w:val="21"/>
-          <w:shd w:val="clear" w:color="auto" w:fill="FFFFFF"/>
-        </w:rPr>
-      </w:pPr>
-    </w:p>
-    <w:p>
-      <w:pPr>
-        <w:rPr>
-          <w:rFonts w:ascii="nunito_sansregular" w:hAnsi="nunito_sansregular"/>
-          <w:color w:val="333333"/>
-          <w:spacing w:val="5"/>
-          <w:sz w:val="21"/>
-          <w:szCs w:val="21"/>
-          <w:shd w:val="clear" w:color="auto" w:fill="FFFFFF"/>
-        </w:rPr>
-      </w:pPr>
-    </w:p>
-    <w:p>
-      <w:pPr>
-        <w:rPr>
-          <w:rFonts w:ascii="nunito_sansregular" w:hAnsi="nunito_sansregular"/>
-          <w:color w:val="333333"/>
-          <w:spacing w:val="5"/>
-          <w:sz w:val="21"/>
-          <w:szCs w:val="21"/>
-          <w:shd w:val="clear" w:color="auto" w:fill="FFFFFF"/>
-        </w:rPr>
-      </w:pPr>
-    </w:p>
-    <w:p>
-      <w:pPr>
-        <w:rPr>
-          <w:rFonts w:ascii="nunito_sansregular" w:hAnsi="nunito_sansregular"/>
-          <w:color w:val="333333"/>
-          <w:spacing w:val="5"/>
-          <w:sz w:val="21"/>
-          <w:szCs w:val="21"/>
-          <w:shd w:val="clear" w:color="auto" w:fill="FFFFFF"/>
-        </w:rPr>
-      </w:pPr>
-    </w:p>
-    <w:p>
-      <w:pPr>
-        <w:rPr>
-          <w:rFonts w:ascii="nunito_sansregular" w:hAnsi="nunito_sansregular"/>
-          <w:color w:val="333333"/>
-          <w:spacing w:val="5"/>
-          <w:sz w:val="21"/>
-          <w:szCs w:val="21"/>
-          <w:shd w:val="clear" w:color="auto" w:fill="FFFFFF"/>
-        </w:rPr>
-      </w:pPr>
-    </w:p>
-    <w:p>
-      <w:pPr>
-        <w:rPr>
-          <w:rFonts w:ascii="nunito_sansregular" w:hAnsi="nunito_sansregular"/>
-          <w:color w:val="333333"/>
-          <w:spacing w:val="5"/>
-          <w:sz w:val="21"/>
-          <w:szCs w:val="21"/>
-          <w:shd w:val="clear" w:color="auto" w:fill="FFFFFF"/>
-        </w:rPr>
-      </w:pPr>
-    </w:p>
-    <w:p>
-      <w:pPr>
-        <w:rPr>
-          <w:rFonts w:ascii="nunito_sansregular" w:hAnsi="nunito_sansregular"/>
-          <w:color w:val="333333"/>
-          <w:spacing w:val="5"/>
-          <w:sz w:val="21"/>
-          <w:szCs w:val="21"/>
-          <w:shd w:val="clear" w:color="auto" w:fill="FFFFFF"/>
-        </w:rPr>
-      </w:pPr>
-    </w:p>
-    <w:p>
-      <w:pPr>
-        <w:rPr>
-          <w:rFonts w:ascii="nunito_sansregular" w:hAnsi="nunito_sansregular"/>
-          <w:color w:val="333333"/>
-          <w:spacing w:val="5"/>
-          <w:sz w:val="21"/>
-          <w:szCs w:val="21"/>
-          <w:shd w:val="clear" w:color="auto" w:fill="FFFFFF"/>
-        </w:rPr>
-      </w:pPr>
-    </w:p>
-    <w:p>
-      <w:pPr>
-        <w:rPr>
-          <w:rFonts w:ascii="nunito_sansregular" w:hAnsi="nunito_sansregular"/>
-          <w:color w:val="333333"/>
-          <w:spacing w:val="5"/>
-          <w:sz w:val="21"/>
-          <w:szCs w:val="21"/>
-          <w:shd w:val="clear" w:color="auto" w:fill="FFFFFF"/>
-        </w:rPr>
-      </w:pPr>
-    </w:p>
-    <w:p>
-      <w:pPr>
-        <w:rPr>
-          <w:rFonts w:ascii="nunito_sansregular" w:hAnsi="nunito_sansregular"/>
-          <w:color w:val="333333"/>
-          <w:spacing w:val="5"/>
-          <w:sz w:val="21"/>
-          <w:szCs w:val="21"/>
-          <w:shd w:val="clear" w:color="auto" w:fill="FFFFFF"/>
-        </w:rPr>
-      </w:pPr>
-    </w:p>
-    <w:p>
-      <w:pPr>
-        <w:rPr>
-          <w:rFonts w:ascii="nunito_sansregular" w:hAnsi="nunito_sansregular"/>
-          <w:color w:val="333333"/>
-          <w:spacing w:val="5"/>
-          <w:sz w:val="21"/>
-          <w:szCs w:val="21"/>
-          <w:shd w:val="clear" w:color="auto" w:fill="FFFFFF"/>
-        </w:rPr>
-      </w:pPr>
-    </w:p>
-    <w:p>
-      <w:pPr>
-        <w:rPr>
-          <w:rFonts w:ascii="nunito_sansregular" w:hAnsi="nunito_sansregular"/>
-          <w:color w:val="333333"/>
-          <w:spacing w:val="5"/>
-          <w:sz w:val="21"/>
-          <w:szCs w:val="21"/>
-          <w:shd w:val="clear" w:color="auto" w:fill="FFFFFF"/>
-        </w:rPr>
-      </w:pPr>
-    </w:p>
-    <w:p>
-      <w:pPr>
-        <w:rPr>
-          <w:rFonts w:ascii="nunito_sansregular" w:hAnsi="nunito_sansregular"/>
-          <w:color w:val="333333"/>
-          <w:spacing w:val="5"/>
-          <w:sz w:val="21"/>
-          <w:szCs w:val="21"/>
-          <w:shd w:val="clear" w:color="auto" w:fill="FFFFFF"/>
-        </w:rPr>
-      </w:pPr>
-    </w:p>
-    <w:p>
-      <w:pPr>
-        <w:rPr>
-          <w:rFonts w:ascii="nunito_sansregular" w:hAnsi="nunito_sansregular"/>
-          <w:color w:val="333333"/>
-          <w:spacing w:val="5"/>
-          <w:sz w:val="21"/>
-          <w:szCs w:val="21"/>
-          <w:shd w:val="clear" w:color="auto" w:fill="FFFFFF"/>
-        </w:rPr>
-      </w:pPr>
-      <w:r>
-        <w:rPr>
-          <w:rFonts w:ascii="nunito_sansregular" w:hAnsi="nunito_sansregular"/>
-          <w:color w:val="333333"/>
-          <w:spacing w:val="5"/>
-          <w:sz w:val="21"/>
-          <w:szCs w:val="21"/>
-          <w:shd w:val="clear" w:color="auto" w:fill="FFFFFF"/>
-        </w:rPr>
-        <w:t>Sprites des dresseurs :</w:t>
+          <w:rFonts w:ascii="Comic Sans MS" w:hAnsi="Comic Sans MS"/>
+          <w:color w:val="000000" w:themeColor="text1"/>
+        </w:rPr>
+      </w:pPr>
+      <w:r>
+        <w:rPr>
+          <w:rFonts w:ascii="Comic Sans MS" w:hAnsi="Comic Sans MS"/>
+          <w:color w:val="000000" w:themeColor="text1"/>
+        </w:rPr>
+        <w:t xml:space="preserve">Après une "intro" du professeur </w:t>
+      </w:r>
+      <w:proofErr w:type="spellStart"/>
+      <w:r>
+        <w:rPr>
+          <w:rFonts w:ascii="Comic Sans MS" w:hAnsi="Comic Sans MS"/>
+          <w:color w:val="000000" w:themeColor="text1"/>
+        </w:rPr>
+        <w:t>chen</w:t>
+      </w:r>
+      <w:proofErr w:type="spellEnd"/>
+      <w:r>
+        <w:rPr>
+          <w:rFonts w:ascii="Comic Sans MS" w:hAnsi="Comic Sans MS"/>
+          <w:color w:val="000000" w:themeColor="text1"/>
+        </w:rPr>
+        <w:t xml:space="preserve"> sur </w:t>
+      </w:r>
+      <w:proofErr w:type="spellStart"/>
+      <w:r>
+        <w:rPr>
+          <w:rFonts w:ascii="Comic Sans MS" w:hAnsi="Comic Sans MS"/>
+          <w:color w:val="000000" w:themeColor="text1"/>
+        </w:rPr>
+        <w:t>youtube</w:t>
+      </w:r>
+      <w:proofErr w:type="spellEnd"/>
+      <w:r>
+        <w:rPr>
+          <w:rFonts w:ascii="Comic Sans MS" w:hAnsi="Comic Sans MS"/>
+          <w:color w:val="000000" w:themeColor="text1"/>
+        </w:rPr>
+        <w:t xml:space="preserve">, le héros se retrouve chez lui. Dès qu'il sort de chez lui, le professeur l'interpelle : Le labo a été attaqué (par le label mais on ne le sait pas encore) et tous les </w:t>
+      </w:r>
+      <w:proofErr w:type="spellStart"/>
+      <w:r>
+        <w:rPr>
+          <w:rFonts w:ascii="Comic Sans MS" w:hAnsi="Comic Sans MS"/>
+          <w:color w:val="000000" w:themeColor="text1"/>
+        </w:rPr>
+        <w:t>pokémons</w:t>
+      </w:r>
+      <w:proofErr w:type="spellEnd"/>
+      <w:r>
+        <w:rPr>
+          <w:rFonts w:ascii="Comic Sans MS" w:hAnsi="Comic Sans MS"/>
+          <w:color w:val="000000" w:themeColor="text1"/>
+        </w:rPr>
+        <w:t xml:space="preserve"> ont été volés, à l'exception de deux </w:t>
+      </w:r>
+      <w:proofErr w:type="spellStart"/>
+      <w:r>
+        <w:rPr>
+          <w:rFonts w:ascii="Comic Sans MS" w:hAnsi="Comic Sans MS"/>
+          <w:color w:val="000000" w:themeColor="text1"/>
+        </w:rPr>
+        <w:t>oeufs</w:t>
+      </w:r>
+      <w:proofErr w:type="spellEnd"/>
+      <w:r>
+        <w:rPr>
+          <w:rFonts w:ascii="Comic Sans MS" w:hAnsi="Comic Sans MS"/>
+          <w:color w:val="000000" w:themeColor="text1"/>
+        </w:rPr>
+        <w:t xml:space="preserve"> de </w:t>
+      </w:r>
+      <w:proofErr w:type="spellStart"/>
+      <w:r>
+        <w:rPr>
+          <w:rFonts w:ascii="Comic Sans MS" w:hAnsi="Comic Sans MS"/>
+          <w:color w:val="000000" w:themeColor="text1"/>
+        </w:rPr>
+        <w:t>pokemon</w:t>
+      </w:r>
+      <w:proofErr w:type="spellEnd"/>
+      <w:r>
+        <w:rPr>
+          <w:rFonts w:ascii="Comic Sans MS" w:hAnsi="Comic Sans MS"/>
+          <w:color w:val="000000" w:themeColor="text1"/>
+        </w:rPr>
+        <w:t xml:space="preserve"> inconnu. Un des </w:t>
+      </w:r>
+      <w:proofErr w:type="spellStart"/>
+      <w:r>
+        <w:rPr>
+          <w:rFonts w:ascii="Comic Sans MS" w:hAnsi="Comic Sans MS"/>
+          <w:color w:val="000000" w:themeColor="text1"/>
+        </w:rPr>
+        <w:t>oeufs</w:t>
+      </w:r>
+      <w:proofErr w:type="spellEnd"/>
+      <w:r>
+        <w:rPr>
+          <w:rFonts w:ascii="Comic Sans MS" w:hAnsi="Comic Sans MS"/>
+          <w:color w:val="000000" w:themeColor="text1"/>
+        </w:rPr>
+        <w:t xml:space="preserve"> éclot et le </w:t>
+      </w:r>
+      <w:proofErr w:type="spellStart"/>
+      <w:r>
+        <w:rPr>
+          <w:rFonts w:ascii="Comic Sans MS" w:hAnsi="Comic Sans MS"/>
+          <w:color w:val="000000" w:themeColor="text1"/>
+        </w:rPr>
+        <w:t>pokemon</w:t>
+      </w:r>
+      <w:proofErr w:type="spellEnd"/>
+      <w:r>
+        <w:rPr>
+          <w:rFonts w:ascii="Comic Sans MS" w:hAnsi="Comic Sans MS"/>
+          <w:color w:val="000000" w:themeColor="text1"/>
+        </w:rPr>
+        <w:t xml:space="preserve"> s'enfuit. Le professeur et le héros courent à sa poursuite, s'ensuit un tutoriel sur la capture des </w:t>
+      </w:r>
+      <w:proofErr w:type="spellStart"/>
+      <w:r>
+        <w:rPr>
+          <w:rFonts w:ascii="Comic Sans MS" w:hAnsi="Comic Sans MS"/>
+          <w:color w:val="000000" w:themeColor="text1"/>
+        </w:rPr>
+        <w:t>pokemons</w:t>
+      </w:r>
+      <w:proofErr w:type="spellEnd"/>
+      <w:r>
+        <w:rPr>
+          <w:rFonts w:ascii="Comic Sans MS" w:hAnsi="Comic Sans MS"/>
+          <w:color w:val="000000" w:themeColor="text1"/>
+        </w:rPr>
+        <w:t xml:space="preserve">, ainsi qu'un speech du professeur sur le </w:t>
+      </w:r>
+      <w:proofErr w:type="spellStart"/>
+      <w:r>
+        <w:rPr>
+          <w:rFonts w:ascii="Comic Sans MS" w:hAnsi="Comic Sans MS"/>
+          <w:color w:val="000000" w:themeColor="text1"/>
+        </w:rPr>
+        <w:t>pokedex</w:t>
+      </w:r>
+      <w:proofErr w:type="spellEnd"/>
+      <w:r>
+        <w:rPr>
+          <w:rFonts w:ascii="Comic Sans MS" w:hAnsi="Comic Sans MS"/>
+          <w:color w:val="000000" w:themeColor="text1"/>
+        </w:rPr>
+        <w:t xml:space="preserve"> </w:t>
+      </w:r>
+      <w:proofErr w:type="spellStart"/>
+      <w:r>
+        <w:rPr>
+          <w:rFonts w:ascii="Comic Sans MS" w:hAnsi="Comic Sans MS"/>
+          <w:color w:val="000000" w:themeColor="text1"/>
+        </w:rPr>
+        <w:t>etc</w:t>
+      </w:r>
+      <w:proofErr w:type="spellEnd"/>
+      <w:r>
+        <w:rPr>
+          <w:rFonts w:ascii="Comic Sans MS" w:hAnsi="Comic Sans MS"/>
+          <w:color w:val="000000" w:themeColor="text1"/>
+        </w:rPr>
+        <w:t xml:space="preserve"> </w:t>
+      </w:r>
+      <w:proofErr w:type="gramStart"/>
+      <w:r>
+        <w:rPr>
+          <w:rFonts w:ascii="Comic Sans MS" w:hAnsi="Comic Sans MS"/>
+          <w:color w:val="000000" w:themeColor="text1"/>
+        </w:rPr>
+        <w:t>etc...</w:t>
+      </w:r>
+      <w:proofErr w:type="gramEnd"/>
+      <w:r>
+        <w:rPr>
+          <w:rFonts w:ascii="Comic Sans MS" w:hAnsi="Comic Sans MS"/>
+          <w:color w:val="000000" w:themeColor="text1"/>
+        </w:rPr>
+        <w:t xml:space="preserve">) Le professeur demande au héros d'aller chercher le rival, mais une fois arrivé chez lui sa mère explique qu'il est </w:t>
+      </w:r>
+      <w:proofErr w:type="spellStart"/>
+      <w:r>
+        <w:rPr>
+          <w:rFonts w:ascii="Comic Sans MS" w:hAnsi="Comic Sans MS"/>
+          <w:color w:val="000000" w:themeColor="text1"/>
+        </w:rPr>
+        <w:t>déja</w:t>
+      </w:r>
+      <w:proofErr w:type="spellEnd"/>
+      <w:r>
+        <w:rPr>
+          <w:rFonts w:ascii="Comic Sans MS" w:hAnsi="Comic Sans MS"/>
+          <w:color w:val="000000" w:themeColor="text1"/>
+        </w:rPr>
+        <w:t xml:space="preserve"> parti en courant (en entendant le bruit de l'attaque). Elle lui donne un colis à lui confier (la carte). Le héros retrouve le rival, le raccompagne au labo, et il récupère son </w:t>
+      </w:r>
+      <w:proofErr w:type="spellStart"/>
+      <w:r>
+        <w:rPr>
+          <w:rFonts w:ascii="Comic Sans MS" w:hAnsi="Comic Sans MS"/>
+          <w:color w:val="000000" w:themeColor="text1"/>
+        </w:rPr>
+        <w:t>pokémon</w:t>
+      </w:r>
+      <w:proofErr w:type="spellEnd"/>
+      <w:r>
+        <w:rPr>
+          <w:rFonts w:ascii="Comic Sans MS" w:hAnsi="Comic Sans MS"/>
+          <w:color w:val="000000" w:themeColor="text1"/>
+        </w:rPr>
+        <w:t xml:space="preserve"> (</w:t>
+      </w:r>
+      <w:proofErr w:type="spellStart"/>
+      <w:r>
+        <w:rPr>
+          <w:rFonts w:ascii="Comic Sans MS" w:hAnsi="Comic Sans MS"/>
+          <w:color w:val="000000" w:themeColor="text1"/>
+        </w:rPr>
+        <w:t>kaskodio</w:t>
+      </w:r>
+      <w:proofErr w:type="spellEnd"/>
+      <w:r>
+        <w:rPr>
+          <w:rFonts w:ascii="Comic Sans MS" w:hAnsi="Comic Sans MS"/>
+          <w:color w:val="000000" w:themeColor="text1"/>
+        </w:rPr>
+        <w:t xml:space="preserve">). Dès qu'ils sortent, le rival provoque le héros en duel. Une fois le duel fini le héros se </w:t>
+      </w:r>
+      <w:proofErr w:type="spellStart"/>
+      <w:r>
+        <w:rPr>
+          <w:rFonts w:ascii="Comic Sans MS" w:hAnsi="Comic Sans MS"/>
+          <w:color w:val="000000" w:themeColor="text1"/>
+        </w:rPr>
+        <w:t>rapelle</w:t>
+      </w:r>
+      <w:proofErr w:type="spellEnd"/>
+      <w:r>
+        <w:rPr>
+          <w:rFonts w:ascii="Comic Sans MS" w:hAnsi="Comic Sans MS"/>
+          <w:color w:val="000000" w:themeColor="text1"/>
+        </w:rPr>
+        <w:t xml:space="preserve"> de lui donner la carte et comme elle est en double le héros nous en </w:t>
+      </w:r>
+      <w:r>
+        <w:rPr>
+          <w:rFonts w:ascii="Comic Sans MS" w:hAnsi="Comic Sans MS"/>
+          <w:color w:val="000000" w:themeColor="text1"/>
+        </w:rPr>
+        <w:lastRenderedPageBreak/>
+        <w:t xml:space="preserve">donne une. Le héros se met en route vers la forêt. Une fois dans la </w:t>
+      </w:r>
+      <w:proofErr w:type="spellStart"/>
+      <w:r>
+        <w:rPr>
+          <w:rFonts w:ascii="Comic Sans MS" w:hAnsi="Comic Sans MS"/>
+          <w:color w:val="000000" w:themeColor="text1"/>
+        </w:rPr>
+        <w:t>fôret</w:t>
+      </w:r>
+      <w:proofErr w:type="spellEnd"/>
+      <w:r>
+        <w:rPr>
+          <w:rFonts w:ascii="Comic Sans MS" w:hAnsi="Comic Sans MS"/>
+          <w:color w:val="000000" w:themeColor="text1"/>
+        </w:rPr>
+        <w:t xml:space="preserve"> on passe devant la cabane de </w:t>
+      </w:r>
+      <w:proofErr w:type="spellStart"/>
+      <w:r>
+        <w:rPr>
+          <w:rFonts w:ascii="Comic Sans MS" w:hAnsi="Comic Sans MS"/>
+          <w:color w:val="000000" w:themeColor="text1"/>
+        </w:rPr>
+        <w:t>lorenzo</w:t>
+      </w:r>
+      <w:proofErr w:type="spellEnd"/>
+      <w:r>
+        <w:rPr>
+          <w:rFonts w:ascii="Comic Sans MS" w:hAnsi="Comic Sans MS"/>
+          <w:color w:val="000000" w:themeColor="text1"/>
+        </w:rPr>
+        <w:t xml:space="preserve"> et </w:t>
+      </w:r>
+      <w:proofErr w:type="spellStart"/>
+      <w:r>
+        <w:rPr>
+          <w:rFonts w:ascii="Comic Sans MS" w:hAnsi="Comic Sans MS"/>
+          <w:color w:val="000000" w:themeColor="text1"/>
+        </w:rPr>
+        <w:t>rico</w:t>
+      </w:r>
+      <w:proofErr w:type="spellEnd"/>
+      <w:r>
+        <w:rPr>
+          <w:rFonts w:ascii="Comic Sans MS" w:hAnsi="Comic Sans MS"/>
+          <w:color w:val="000000" w:themeColor="text1"/>
+        </w:rPr>
+        <w:t xml:space="preserve"> (inaccessible) le héros traverse la forêt. Un PNJ nous explique le fonctionnement des </w:t>
+      </w:r>
+      <w:proofErr w:type="spellStart"/>
+      <w:r>
+        <w:rPr>
+          <w:rFonts w:ascii="Comic Sans MS" w:hAnsi="Comic Sans MS"/>
+          <w:color w:val="000000" w:themeColor="text1"/>
+        </w:rPr>
+        <w:t>traphouse</w:t>
+      </w:r>
+      <w:proofErr w:type="spellEnd"/>
+      <w:r>
+        <w:rPr>
+          <w:rFonts w:ascii="Comic Sans MS" w:hAnsi="Comic Sans MS"/>
+          <w:color w:val="000000" w:themeColor="text1"/>
+        </w:rPr>
+        <w:t xml:space="preserve">. En sortant de la forêt </w:t>
+      </w:r>
+      <w:proofErr w:type="spellStart"/>
+      <w:r>
+        <w:rPr>
+          <w:rFonts w:ascii="Comic Sans MS" w:hAnsi="Comic Sans MS"/>
+          <w:color w:val="000000" w:themeColor="text1"/>
+        </w:rPr>
+        <w:t>Stavo</w:t>
+      </w:r>
+      <w:proofErr w:type="spellEnd"/>
+      <w:r>
+        <w:rPr>
+          <w:rFonts w:ascii="Comic Sans MS" w:hAnsi="Comic Sans MS"/>
+          <w:color w:val="000000" w:themeColor="text1"/>
+        </w:rPr>
+        <w:t xml:space="preserve"> nous bloque l'accès vers la 2e route. On va donc vers la première ville et vers la première arène. Ils sont en plein tournage d'un rentre dans le cercle mais </w:t>
+      </w:r>
+      <w:proofErr w:type="spellStart"/>
+      <w:r>
+        <w:rPr>
+          <w:rFonts w:ascii="Comic Sans MS" w:hAnsi="Comic Sans MS"/>
+          <w:color w:val="000000" w:themeColor="text1"/>
+        </w:rPr>
+        <w:t>fianso</w:t>
+      </w:r>
+      <w:proofErr w:type="spellEnd"/>
+      <w:r>
+        <w:rPr>
+          <w:rFonts w:ascii="Comic Sans MS" w:hAnsi="Comic Sans MS"/>
+          <w:color w:val="000000" w:themeColor="text1"/>
+        </w:rPr>
+        <w:t xml:space="preserve"> accepte le défi. Les autres rappeurs (</w:t>
+      </w:r>
+      <w:proofErr w:type="spellStart"/>
+      <w:r>
+        <w:rPr>
+          <w:rFonts w:ascii="Comic Sans MS" w:hAnsi="Comic Sans MS"/>
+          <w:color w:val="000000" w:themeColor="text1"/>
+        </w:rPr>
+        <w:t>heuss</w:t>
+      </w:r>
+      <w:proofErr w:type="spellEnd"/>
+      <w:r>
+        <w:rPr>
+          <w:rFonts w:ascii="Comic Sans MS" w:hAnsi="Comic Sans MS"/>
+          <w:color w:val="000000" w:themeColor="text1"/>
+        </w:rPr>
+        <w:t xml:space="preserve">, </w:t>
+      </w:r>
+      <w:proofErr w:type="spellStart"/>
+      <w:r>
+        <w:rPr>
+          <w:rFonts w:ascii="Comic Sans MS" w:hAnsi="Comic Sans MS"/>
+          <w:color w:val="000000" w:themeColor="text1"/>
+        </w:rPr>
+        <w:t>dinos</w:t>
+      </w:r>
+      <w:proofErr w:type="spellEnd"/>
+      <w:r>
+        <w:rPr>
+          <w:rFonts w:ascii="Comic Sans MS" w:hAnsi="Comic Sans MS"/>
+          <w:color w:val="000000" w:themeColor="text1"/>
+        </w:rPr>
+        <w:t xml:space="preserve">, </w:t>
+      </w:r>
+      <w:proofErr w:type="spellStart"/>
+      <w:r>
+        <w:rPr>
+          <w:rFonts w:ascii="Comic Sans MS" w:hAnsi="Comic Sans MS"/>
+          <w:color w:val="000000" w:themeColor="text1"/>
+        </w:rPr>
+        <w:t>sadek</w:t>
+      </w:r>
+      <w:proofErr w:type="spellEnd"/>
+      <w:r>
+        <w:rPr>
+          <w:rFonts w:ascii="Comic Sans MS" w:hAnsi="Comic Sans MS"/>
+          <w:color w:val="000000" w:themeColor="text1"/>
+        </w:rPr>
+        <w:t xml:space="preserve">) vont nous défier avant de pouvoir combattre Sofiane.) Une fois que </w:t>
+      </w:r>
+      <w:proofErr w:type="spellStart"/>
+      <w:r>
+        <w:rPr>
+          <w:rFonts w:ascii="Comic Sans MS" w:hAnsi="Comic Sans MS"/>
+          <w:color w:val="000000" w:themeColor="text1"/>
+        </w:rPr>
+        <w:t>Fianso</w:t>
+      </w:r>
+      <w:proofErr w:type="spellEnd"/>
+      <w:r>
+        <w:rPr>
+          <w:rFonts w:ascii="Comic Sans MS" w:hAnsi="Comic Sans MS"/>
+          <w:color w:val="000000" w:themeColor="text1"/>
+        </w:rPr>
+        <w:t xml:space="preserve"> est battu, quand on récupère notre badge le héros est alerté par un grand bruit et il sort avec </w:t>
+      </w:r>
+      <w:proofErr w:type="spellStart"/>
+      <w:r>
+        <w:rPr>
+          <w:rFonts w:ascii="Comic Sans MS" w:hAnsi="Comic Sans MS"/>
+          <w:color w:val="000000" w:themeColor="text1"/>
+        </w:rPr>
+        <w:t>Fianso</w:t>
+      </w:r>
+      <w:proofErr w:type="spellEnd"/>
+      <w:r>
+        <w:rPr>
+          <w:rFonts w:ascii="Comic Sans MS" w:hAnsi="Comic Sans MS"/>
+          <w:color w:val="000000" w:themeColor="text1"/>
+        </w:rPr>
+        <w:t xml:space="preserve"> du </w:t>
+      </w:r>
+      <w:proofErr w:type="spellStart"/>
+      <w:r>
+        <w:rPr>
+          <w:rFonts w:ascii="Comic Sans MS" w:hAnsi="Comic Sans MS"/>
+          <w:color w:val="000000" w:themeColor="text1"/>
+        </w:rPr>
+        <w:t>batiment</w:t>
+      </w:r>
+      <w:proofErr w:type="spellEnd"/>
+      <w:r>
+        <w:rPr>
+          <w:rFonts w:ascii="Comic Sans MS" w:hAnsi="Comic Sans MS"/>
+          <w:color w:val="000000" w:themeColor="text1"/>
+        </w:rPr>
+        <w:t xml:space="preserve">. Le bruit est causé par le 2e rival du héros avec un complice à lui, en train de commettre un braquage. Un combat s'engage en 2v2. Le complice s'enfuit directement, tandis que le rival menace le héros puis s'enfuit. </w:t>
+      </w:r>
+      <w:proofErr w:type="gramStart"/>
+      <w:r>
+        <w:rPr>
+          <w:rFonts w:ascii="Comic Sans MS" w:hAnsi="Comic Sans MS"/>
+          <w:color w:val="000000" w:themeColor="text1"/>
+        </w:rPr>
+        <w:t>le</w:t>
+      </w:r>
+      <w:proofErr w:type="gramEnd"/>
+      <w:r>
+        <w:rPr>
+          <w:rFonts w:ascii="Comic Sans MS" w:hAnsi="Comic Sans MS"/>
+          <w:color w:val="000000" w:themeColor="text1"/>
+        </w:rPr>
+        <w:t xml:space="preserve"> héros sort de la ville, combat </w:t>
+      </w:r>
+      <w:proofErr w:type="spellStart"/>
+      <w:r>
+        <w:rPr>
+          <w:rFonts w:ascii="Comic Sans MS" w:hAnsi="Comic Sans MS"/>
+          <w:color w:val="000000" w:themeColor="text1"/>
+        </w:rPr>
+        <w:t>stavo</w:t>
+      </w:r>
+      <w:proofErr w:type="spellEnd"/>
+      <w:r>
+        <w:rPr>
+          <w:rFonts w:ascii="Comic Sans MS" w:hAnsi="Comic Sans MS"/>
+          <w:color w:val="000000" w:themeColor="text1"/>
+        </w:rPr>
+        <w:t xml:space="preserve"> et emprunte le chemin vers la 2e ville.</w:t>
+      </w:r>
+    </w:p>
+    <w:p>
+      <w:pPr>
+        <w:rPr>
+          <w:rFonts w:ascii="Comic Sans MS" w:hAnsi="Comic Sans MS"/>
+          <w:color w:val="000000" w:themeColor="text1"/>
+        </w:rPr>
+      </w:pPr>
+      <w:r>
+        <w:rPr>
+          <w:rFonts w:ascii="Comic Sans MS" w:hAnsi="Comic Sans MS"/>
+          <w:color w:val="000000" w:themeColor="text1"/>
+        </w:rPr>
+        <w:t xml:space="preserve">L'arène de </w:t>
+      </w:r>
+      <w:proofErr w:type="spellStart"/>
+      <w:r>
+        <w:rPr>
+          <w:rFonts w:ascii="Comic Sans MS" w:hAnsi="Comic Sans MS"/>
+          <w:color w:val="000000" w:themeColor="text1"/>
+        </w:rPr>
+        <w:t>Damso</w:t>
+      </w:r>
+      <w:proofErr w:type="spellEnd"/>
+      <w:r>
+        <w:rPr>
+          <w:rFonts w:ascii="Comic Sans MS" w:hAnsi="Comic Sans MS"/>
+          <w:color w:val="000000" w:themeColor="text1"/>
+        </w:rPr>
+        <w:t xml:space="preserve"> est ouverte seulement de 21h à 6h du matin. Kalash, </w:t>
+      </w:r>
+      <w:proofErr w:type="spellStart"/>
+      <w:r>
+        <w:rPr>
+          <w:rFonts w:ascii="Comic Sans MS" w:hAnsi="Comic Sans MS"/>
+          <w:color w:val="000000" w:themeColor="text1"/>
+        </w:rPr>
+        <w:t>Krisy</w:t>
+      </w:r>
+      <w:proofErr w:type="spellEnd"/>
+      <w:r>
+        <w:rPr>
+          <w:rFonts w:ascii="Comic Sans MS" w:hAnsi="Comic Sans MS"/>
+          <w:color w:val="000000" w:themeColor="text1"/>
+        </w:rPr>
+        <w:t xml:space="preserve"> et </w:t>
+      </w:r>
+      <w:proofErr w:type="spellStart"/>
+      <w:r>
+        <w:rPr>
+          <w:rFonts w:ascii="Comic Sans MS" w:hAnsi="Comic Sans MS"/>
+          <w:color w:val="000000" w:themeColor="text1"/>
+        </w:rPr>
+        <w:t>Kobo</w:t>
+      </w:r>
+      <w:proofErr w:type="spellEnd"/>
+      <w:r>
+        <w:rPr>
+          <w:rFonts w:ascii="Comic Sans MS" w:hAnsi="Comic Sans MS"/>
+          <w:color w:val="000000" w:themeColor="text1"/>
+        </w:rPr>
+        <w:t xml:space="preserve"> sont </w:t>
+      </w:r>
+      <w:proofErr w:type="spellStart"/>
+      <w:proofErr w:type="gramStart"/>
+      <w:r>
+        <w:rPr>
+          <w:rFonts w:ascii="Comic Sans MS" w:hAnsi="Comic Sans MS"/>
+          <w:color w:val="000000" w:themeColor="text1"/>
+        </w:rPr>
+        <w:t>la</w:t>
+      </w:r>
+      <w:proofErr w:type="spellEnd"/>
+      <w:proofErr w:type="gramEnd"/>
+      <w:r>
+        <w:rPr>
+          <w:rFonts w:ascii="Comic Sans MS" w:hAnsi="Comic Sans MS"/>
+          <w:color w:val="000000" w:themeColor="text1"/>
+        </w:rPr>
+        <w:t xml:space="preserve"> pour jauger le niveau du héros et vérifier qu'il est assez fort pour combattre </w:t>
+      </w:r>
+      <w:proofErr w:type="spellStart"/>
+      <w:r>
+        <w:rPr>
+          <w:rFonts w:ascii="Comic Sans MS" w:hAnsi="Comic Sans MS"/>
+          <w:color w:val="000000" w:themeColor="text1"/>
+        </w:rPr>
+        <w:t>damso</w:t>
+      </w:r>
+      <w:proofErr w:type="spellEnd"/>
+      <w:r>
+        <w:rPr>
+          <w:rFonts w:ascii="Comic Sans MS" w:hAnsi="Comic Sans MS"/>
+          <w:color w:val="000000" w:themeColor="text1"/>
+        </w:rPr>
+        <w:t xml:space="preserve">. Il explique au héros qu'il fait des rêves bizarres et qu'il ne dort plus la nuit... il suggère au héros d'aller vers le sud vers la 3e arène qui est gérée par une connaissance. En sortant de l'arène le héros est interpellé par son ami qui lui donne </w:t>
+      </w:r>
+      <w:proofErr w:type="spellStart"/>
+      <w:r>
+        <w:rPr>
+          <w:rFonts w:ascii="Comic Sans MS" w:hAnsi="Comic Sans MS"/>
+          <w:color w:val="000000" w:themeColor="text1"/>
+        </w:rPr>
+        <w:t>rendez vous</w:t>
+      </w:r>
+      <w:proofErr w:type="spellEnd"/>
+      <w:r>
+        <w:rPr>
+          <w:rFonts w:ascii="Comic Sans MS" w:hAnsi="Comic Sans MS"/>
+          <w:color w:val="000000" w:themeColor="text1"/>
+        </w:rPr>
+        <w:t xml:space="preserve"> à la sortie de la ville pour un combat. Une fois le rival battu, ce dernier nous offre un cadeau : il a gagné 2 vélos et nous en offre un. Une fois le vélo récupéré on peut partir prendre la pente en vélo ! Plus tard, sur la route vers la 3e arène le héros rencontre des membres du label qui tentent de lui voler ses </w:t>
+      </w:r>
+      <w:proofErr w:type="spellStart"/>
+      <w:r>
+        <w:rPr>
+          <w:rFonts w:ascii="Comic Sans MS" w:hAnsi="Comic Sans MS"/>
+          <w:color w:val="000000" w:themeColor="text1"/>
+        </w:rPr>
+        <w:t>pokemons</w:t>
+      </w:r>
+      <w:proofErr w:type="spellEnd"/>
+      <w:r>
+        <w:rPr>
+          <w:rFonts w:ascii="Comic Sans MS" w:hAnsi="Comic Sans MS"/>
+          <w:color w:val="000000" w:themeColor="text1"/>
+        </w:rPr>
+        <w:t xml:space="preserve"> et son argent. Après les avoir </w:t>
+      </w:r>
+      <w:proofErr w:type="gramStart"/>
+      <w:r>
+        <w:rPr>
+          <w:rFonts w:ascii="Comic Sans MS" w:hAnsi="Comic Sans MS"/>
+          <w:color w:val="000000" w:themeColor="text1"/>
+        </w:rPr>
+        <w:t>battu</w:t>
+      </w:r>
+      <w:proofErr w:type="gramEnd"/>
+      <w:r>
+        <w:rPr>
+          <w:rFonts w:ascii="Comic Sans MS" w:hAnsi="Comic Sans MS"/>
+          <w:color w:val="000000" w:themeColor="text1"/>
+        </w:rPr>
+        <w:t xml:space="preserve"> ils déclarent avoir besoin de recruter des dresseurs de haut niveau puis s'enfuient. </w:t>
+      </w:r>
+      <w:proofErr w:type="gramStart"/>
+      <w:r>
+        <w:rPr>
+          <w:rFonts w:ascii="Comic Sans MS" w:hAnsi="Comic Sans MS"/>
+          <w:color w:val="000000" w:themeColor="text1"/>
+        </w:rPr>
+        <w:t>le</w:t>
+      </w:r>
+      <w:proofErr w:type="gramEnd"/>
+      <w:r>
+        <w:rPr>
+          <w:rFonts w:ascii="Comic Sans MS" w:hAnsi="Comic Sans MS"/>
+          <w:color w:val="000000" w:themeColor="text1"/>
+        </w:rPr>
+        <w:t xml:space="preserve"> dresseur arrive à la 3e ville. Quand on arrive à l'arène d'</w:t>
+      </w:r>
+      <w:proofErr w:type="spellStart"/>
+      <w:r>
+        <w:rPr>
+          <w:rFonts w:ascii="Comic Sans MS" w:hAnsi="Comic Sans MS"/>
+          <w:color w:val="000000" w:themeColor="text1"/>
+        </w:rPr>
+        <w:t>Orelsan</w:t>
+      </w:r>
+      <w:proofErr w:type="spellEnd"/>
+      <w:r>
+        <w:rPr>
+          <w:rFonts w:ascii="Comic Sans MS" w:hAnsi="Comic Sans MS"/>
+          <w:color w:val="000000" w:themeColor="text1"/>
+        </w:rPr>
+        <w:t xml:space="preserve"> il n'est pas </w:t>
+      </w:r>
+      <w:proofErr w:type="gramStart"/>
+      <w:r>
+        <w:rPr>
+          <w:rFonts w:ascii="Comic Sans MS" w:hAnsi="Comic Sans MS"/>
+          <w:color w:val="000000" w:themeColor="text1"/>
+        </w:rPr>
+        <w:t>la car</w:t>
+      </w:r>
+      <w:proofErr w:type="gramEnd"/>
+      <w:r>
+        <w:rPr>
+          <w:rFonts w:ascii="Comic Sans MS" w:hAnsi="Comic Sans MS"/>
+          <w:color w:val="000000" w:themeColor="text1"/>
+        </w:rPr>
+        <w:t xml:space="preserve"> il est parti au bar de la plage avec Gringe. Une fois qu'on va le chercher il accepte de venir à l'arène (même si ça le fait chier) et on affronte </w:t>
+      </w:r>
+      <w:proofErr w:type="spellStart"/>
+      <w:r>
+        <w:rPr>
+          <w:rFonts w:ascii="Comic Sans MS" w:hAnsi="Comic Sans MS"/>
+          <w:color w:val="000000" w:themeColor="text1"/>
+        </w:rPr>
+        <w:t>Oxmo</w:t>
+      </w:r>
+      <w:proofErr w:type="spellEnd"/>
+      <w:r>
+        <w:rPr>
+          <w:rFonts w:ascii="Comic Sans MS" w:hAnsi="Comic Sans MS"/>
+          <w:color w:val="000000" w:themeColor="text1"/>
+        </w:rPr>
+        <w:t xml:space="preserve">, </w:t>
+      </w:r>
+      <w:proofErr w:type="spellStart"/>
+      <w:r>
+        <w:rPr>
+          <w:rFonts w:ascii="Comic Sans MS" w:hAnsi="Comic Sans MS"/>
+          <w:color w:val="000000" w:themeColor="text1"/>
+        </w:rPr>
+        <w:t>Kery</w:t>
+      </w:r>
+      <w:proofErr w:type="spellEnd"/>
+      <w:r>
+        <w:rPr>
+          <w:rFonts w:ascii="Comic Sans MS" w:hAnsi="Comic Sans MS"/>
+          <w:color w:val="000000" w:themeColor="text1"/>
+        </w:rPr>
+        <w:t xml:space="preserve"> James, puis Gringe le temps qu'il finisse son verre et se rende </w:t>
+      </w:r>
+      <w:proofErr w:type="gramStart"/>
+      <w:r>
+        <w:rPr>
+          <w:rFonts w:ascii="Comic Sans MS" w:hAnsi="Comic Sans MS"/>
+          <w:color w:val="000000" w:themeColor="text1"/>
+        </w:rPr>
+        <w:t>a</w:t>
+      </w:r>
+      <w:proofErr w:type="gramEnd"/>
+      <w:r>
+        <w:rPr>
+          <w:rFonts w:ascii="Comic Sans MS" w:hAnsi="Comic Sans MS"/>
+          <w:color w:val="000000" w:themeColor="text1"/>
+        </w:rPr>
+        <w:t xml:space="preserve"> l'arène. Une fois qu'on a battu </w:t>
+      </w:r>
+      <w:proofErr w:type="spellStart"/>
+      <w:r>
+        <w:rPr>
+          <w:rFonts w:ascii="Comic Sans MS" w:hAnsi="Comic Sans MS"/>
+          <w:color w:val="000000" w:themeColor="text1"/>
+        </w:rPr>
+        <w:t>Orelsan</w:t>
+      </w:r>
+      <w:proofErr w:type="spellEnd"/>
+      <w:r>
+        <w:rPr>
+          <w:rFonts w:ascii="Comic Sans MS" w:hAnsi="Comic Sans MS"/>
+          <w:color w:val="000000" w:themeColor="text1"/>
+        </w:rPr>
+        <w:t xml:space="preserve">, il nous donne la capacité surf et nous conseille d'aller sur l'ile. Une cinématique s'enclenche : le rappeur qu'on avait affronté avec </w:t>
+      </w:r>
+      <w:proofErr w:type="spellStart"/>
+      <w:r>
+        <w:rPr>
+          <w:rFonts w:ascii="Comic Sans MS" w:hAnsi="Comic Sans MS"/>
+          <w:color w:val="000000" w:themeColor="text1"/>
+        </w:rPr>
+        <w:t>sofiane</w:t>
+      </w:r>
+      <w:proofErr w:type="spellEnd"/>
+      <w:r>
+        <w:rPr>
+          <w:rFonts w:ascii="Comic Sans MS" w:hAnsi="Comic Sans MS"/>
+          <w:color w:val="000000" w:themeColor="text1"/>
+        </w:rPr>
+        <w:t xml:space="preserve"> signe pour le label... une fois la mer traversée jusque l'ile on arrive à un petit village qui nous parle du champion, qui vient du continent, qui vit avec quelques amis à lui au sud de l'ile, inhabitée à cause des </w:t>
+      </w:r>
+      <w:proofErr w:type="spellStart"/>
+      <w:r>
+        <w:rPr>
+          <w:rFonts w:ascii="Comic Sans MS" w:hAnsi="Comic Sans MS"/>
+          <w:color w:val="000000" w:themeColor="text1"/>
+        </w:rPr>
+        <w:t>bulbizarres</w:t>
+      </w:r>
+      <w:proofErr w:type="spellEnd"/>
+      <w:r>
+        <w:rPr>
+          <w:rFonts w:ascii="Comic Sans MS" w:hAnsi="Comic Sans MS"/>
+          <w:color w:val="000000" w:themeColor="text1"/>
+        </w:rPr>
+        <w:t xml:space="preserve"> sauvages. Après la traversée de l'ile vers le sud on arrive vers une usine, ou l'on est accueilli par </w:t>
+      </w:r>
+      <w:proofErr w:type="spellStart"/>
+      <w:r>
+        <w:rPr>
+          <w:rFonts w:ascii="Comic Sans MS" w:hAnsi="Comic Sans MS"/>
+          <w:color w:val="000000" w:themeColor="text1"/>
+        </w:rPr>
+        <w:t>zerma</w:t>
+      </w:r>
+      <w:proofErr w:type="spellEnd"/>
+      <w:r>
+        <w:rPr>
+          <w:rFonts w:ascii="Comic Sans MS" w:hAnsi="Comic Sans MS"/>
+          <w:color w:val="000000" w:themeColor="text1"/>
+        </w:rPr>
+        <w:t>, qui ne veut pas nous laisser passer car on abimerait les machines. Lorenzo arrive alors avec Rico, pour nous faire rentrer tout de même.</w:t>
+      </w:r>
+    </w:p>
+    <w:p>
+      <w:pPr>
+        <w:rPr>
+          <w:rFonts w:ascii="Comic Sans MS" w:hAnsi="Comic Sans MS"/>
+          <w:color w:val="000000" w:themeColor="text1"/>
+        </w:rPr>
+      </w:pPr>
+      <w:r>
+        <w:rPr>
+          <w:rFonts w:ascii="Comic Sans MS" w:hAnsi="Comic Sans MS"/>
+          <w:color w:val="000000" w:themeColor="text1"/>
+        </w:rPr>
+        <w:t>(</w:t>
+      </w:r>
+      <w:proofErr w:type="gramStart"/>
+      <w:r>
+        <w:rPr>
+          <w:rFonts w:ascii="Comic Sans MS" w:hAnsi="Comic Sans MS"/>
+          <w:color w:val="000000" w:themeColor="text1"/>
+        </w:rPr>
+        <w:t>puisque</w:t>
+      </w:r>
+      <w:proofErr w:type="gramEnd"/>
+      <w:r>
+        <w:rPr>
+          <w:rFonts w:ascii="Comic Sans MS" w:hAnsi="Comic Sans MS"/>
+          <w:color w:val="000000" w:themeColor="text1"/>
+        </w:rPr>
+        <w:t xml:space="preserve"> l'usine sert officiellement d'arène) Lorenzo explique ensuite qu'ils sont en cavale et qu'ils sont poursuivis par des aliens (suite à l'arrivée de oliver </w:t>
+      </w:r>
+      <w:proofErr w:type="spellStart"/>
+      <w:r>
+        <w:rPr>
+          <w:rFonts w:ascii="Comic Sans MS" w:hAnsi="Comic Sans MS"/>
+          <w:color w:val="000000" w:themeColor="text1"/>
+        </w:rPr>
+        <w:t>tree</w:t>
+      </w:r>
+      <w:proofErr w:type="spellEnd"/>
+      <w:r>
+        <w:rPr>
+          <w:rFonts w:ascii="Comic Sans MS" w:hAnsi="Comic Sans MS"/>
+          <w:color w:val="000000" w:themeColor="text1"/>
+        </w:rPr>
+        <w:t xml:space="preserve">) Le temps que </w:t>
+      </w:r>
+      <w:proofErr w:type="spellStart"/>
+      <w:r>
+        <w:rPr>
+          <w:rFonts w:ascii="Comic Sans MS" w:hAnsi="Comic Sans MS"/>
+          <w:color w:val="000000" w:themeColor="text1"/>
+        </w:rPr>
+        <w:t>lorenzo</w:t>
+      </w:r>
+      <w:proofErr w:type="spellEnd"/>
+      <w:r>
+        <w:rPr>
+          <w:rFonts w:ascii="Comic Sans MS" w:hAnsi="Comic Sans MS"/>
+          <w:color w:val="000000" w:themeColor="text1"/>
+        </w:rPr>
+        <w:t xml:space="preserve"> en fume un long on affronte </w:t>
+      </w:r>
+      <w:proofErr w:type="spellStart"/>
+      <w:r>
+        <w:rPr>
+          <w:rFonts w:ascii="Comic Sans MS" w:hAnsi="Comic Sans MS"/>
+          <w:color w:val="000000" w:themeColor="text1"/>
+        </w:rPr>
+        <w:t>zerma</w:t>
+      </w:r>
+      <w:proofErr w:type="spellEnd"/>
+      <w:r>
+        <w:rPr>
+          <w:rFonts w:ascii="Comic Sans MS" w:hAnsi="Comic Sans MS"/>
+          <w:color w:val="000000" w:themeColor="text1"/>
+        </w:rPr>
+        <w:t xml:space="preserve">, oliver </w:t>
+      </w:r>
+      <w:proofErr w:type="spellStart"/>
+      <w:r>
+        <w:rPr>
+          <w:rFonts w:ascii="Comic Sans MS" w:hAnsi="Comic Sans MS"/>
+          <w:color w:val="000000" w:themeColor="text1"/>
+        </w:rPr>
+        <w:t>tree</w:t>
+      </w:r>
+      <w:proofErr w:type="spellEnd"/>
+      <w:r>
+        <w:rPr>
+          <w:rFonts w:ascii="Comic Sans MS" w:hAnsi="Comic Sans MS"/>
+          <w:color w:val="000000" w:themeColor="text1"/>
+        </w:rPr>
+        <w:t xml:space="preserve"> puis </w:t>
+      </w:r>
+      <w:proofErr w:type="spellStart"/>
+      <w:r>
+        <w:rPr>
+          <w:rFonts w:ascii="Comic Sans MS" w:hAnsi="Comic Sans MS"/>
+          <w:color w:val="000000" w:themeColor="text1"/>
+        </w:rPr>
+        <w:t>rico</w:t>
+      </w:r>
+      <w:proofErr w:type="spellEnd"/>
+      <w:r>
+        <w:rPr>
+          <w:rFonts w:ascii="Comic Sans MS" w:hAnsi="Comic Sans MS"/>
+          <w:color w:val="000000" w:themeColor="text1"/>
+        </w:rPr>
+        <w:t xml:space="preserve">. Une fois que Lorenzo est vaincu il nous confie le badge vol et nous donne </w:t>
+      </w:r>
+      <w:proofErr w:type="spellStart"/>
+      <w:r>
+        <w:rPr>
+          <w:rFonts w:ascii="Comic Sans MS" w:hAnsi="Comic Sans MS"/>
+          <w:color w:val="000000" w:themeColor="text1"/>
+        </w:rPr>
+        <w:t>rendez vous</w:t>
+      </w:r>
+      <w:proofErr w:type="spellEnd"/>
+      <w:r>
+        <w:rPr>
+          <w:rFonts w:ascii="Comic Sans MS" w:hAnsi="Comic Sans MS"/>
+          <w:color w:val="000000" w:themeColor="text1"/>
+        </w:rPr>
+        <w:t xml:space="preserve"> dans la cabane à côté de la forêt (car il doit y récupérer la </w:t>
+      </w:r>
+      <w:proofErr w:type="spellStart"/>
+      <w:r>
+        <w:rPr>
+          <w:rFonts w:ascii="Comic Sans MS" w:hAnsi="Comic Sans MS"/>
+          <w:color w:val="000000" w:themeColor="text1"/>
+        </w:rPr>
+        <w:t>weed</w:t>
+      </w:r>
+      <w:proofErr w:type="spellEnd"/>
+      <w:r>
+        <w:rPr>
+          <w:rFonts w:ascii="Comic Sans MS" w:hAnsi="Comic Sans MS"/>
+          <w:color w:val="000000" w:themeColor="text1"/>
+        </w:rPr>
+        <w:t xml:space="preserve"> des aliens) Ces évènements se déroulent à partir de la 2e ville, le joueur pourra revenir dans une ville plus à l'ouest mais devra à un moment ou un autre passer par la ville de </w:t>
+      </w:r>
+      <w:proofErr w:type="spellStart"/>
+      <w:r>
+        <w:rPr>
+          <w:rFonts w:ascii="Comic Sans MS" w:hAnsi="Comic Sans MS"/>
+          <w:color w:val="000000" w:themeColor="text1"/>
+        </w:rPr>
+        <w:t>Damso</w:t>
+      </w:r>
+      <w:proofErr w:type="spellEnd"/>
+      <w:r>
+        <w:rPr>
+          <w:rFonts w:ascii="Comic Sans MS" w:hAnsi="Comic Sans MS"/>
+          <w:color w:val="000000" w:themeColor="text1"/>
+        </w:rPr>
+        <w:t xml:space="preserve"> pour continuer l'histoire Le héros prend le chemin vers l'est, mais à la sortie de la ville il croise son ami entouré de plusieurs membres du label. Le héros intervient et on comprend que le label voulait </w:t>
+      </w:r>
+      <w:r>
+        <w:rPr>
+          <w:rFonts w:ascii="Comic Sans MS" w:hAnsi="Comic Sans MS"/>
+          <w:color w:val="000000" w:themeColor="text1"/>
+        </w:rPr>
+        <w:lastRenderedPageBreak/>
+        <w:t xml:space="preserve">forcer le rival à les rejoindre. Un combat 2v2 se lance en alliance avec le rival, en du label avec 2 "larbins" du label. Une fois le combat fini le 2nd rival (qui a </w:t>
+      </w:r>
+      <w:proofErr w:type="spellStart"/>
+      <w:r>
+        <w:rPr>
+          <w:rFonts w:ascii="Comic Sans MS" w:hAnsi="Comic Sans MS"/>
+          <w:color w:val="000000" w:themeColor="text1"/>
+        </w:rPr>
+        <w:t>entre temps</w:t>
+      </w:r>
+      <w:proofErr w:type="spellEnd"/>
+      <w:r>
+        <w:rPr>
+          <w:rFonts w:ascii="Comic Sans MS" w:hAnsi="Comic Sans MS"/>
+          <w:color w:val="000000" w:themeColor="text1"/>
+        </w:rPr>
+        <w:t xml:space="preserve"> signé au label) fait son apparition. Le héros comprend qu'il a signé dans ce label et provoque le rival. Ce dernier dit qu'il n'a pas le temps de l'affronter mais qu'il aura </w:t>
+      </w:r>
+      <w:proofErr w:type="spellStart"/>
+      <w:r>
+        <w:rPr>
+          <w:rFonts w:ascii="Comic Sans MS" w:hAnsi="Comic Sans MS"/>
+          <w:color w:val="000000" w:themeColor="text1"/>
+        </w:rPr>
+        <w:t>bientot</w:t>
+      </w:r>
+      <w:proofErr w:type="spellEnd"/>
+      <w:r>
+        <w:rPr>
+          <w:rFonts w:ascii="Comic Sans MS" w:hAnsi="Comic Sans MS"/>
+          <w:color w:val="000000" w:themeColor="text1"/>
+        </w:rPr>
+        <w:t xml:space="preserve"> de ses nouvelles. Il ordonne aux membres du label de se replier et ils partent. Une fois arrivé à la 5e ville, un PNJ nous explique que SCH, le champion d'arène, est invaincu depuis plus d'un an, et lorsqu'on arrive devant l'arène, l'ami du héros sort en disant qu'il manque d'entrainement. L'arène est un labyrinthe/une énigme (à voir) et le dresseur doit y affronter Hamza, </w:t>
+      </w:r>
+      <w:proofErr w:type="spellStart"/>
+      <w:r>
+        <w:rPr>
+          <w:rFonts w:ascii="Comic Sans MS" w:hAnsi="Comic Sans MS"/>
+          <w:color w:val="000000" w:themeColor="text1"/>
+        </w:rPr>
+        <w:t>Lacrim</w:t>
+      </w:r>
+      <w:proofErr w:type="spellEnd"/>
+      <w:r>
+        <w:rPr>
+          <w:rFonts w:ascii="Comic Sans MS" w:hAnsi="Comic Sans MS"/>
+          <w:color w:val="000000" w:themeColor="text1"/>
+        </w:rPr>
+        <w:t xml:space="preserve"> et PLK. SCH est seul dans une bibliothèque. Une fois vaincu, il nous prévient du danger que représente le boss du label, un homme qui ne ressent aucune pitié. Une fois SCH vaincu, le héros peut reprendre sa route vers le sud, mais sur le chemin, un homme semble attendre le héros</w:t>
+      </w:r>
+    </w:p>
+    <w:p>
+      <w:pPr>
+        <w:rPr>
+          <w:rFonts w:ascii="Comic Sans MS" w:hAnsi="Comic Sans MS"/>
+          <w:color w:val="000000" w:themeColor="text1"/>
+        </w:rPr>
+      </w:pPr>
+      <w:r>
+        <w:rPr>
+          <w:rFonts w:ascii="Comic Sans MS" w:hAnsi="Comic Sans MS"/>
+          <w:color w:val="000000" w:themeColor="text1"/>
+        </w:rPr>
+        <w:t>(</w:t>
+      </w:r>
+      <w:proofErr w:type="gramStart"/>
+      <w:r>
+        <w:rPr>
+          <w:rFonts w:ascii="Comic Sans MS" w:hAnsi="Comic Sans MS"/>
+          <w:color w:val="000000" w:themeColor="text1"/>
+        </w:rPr>
+        <w:t>c'est</w:t>
+      </w:r>
+      <w:proofErr w:type="gramEnd"/>
+      <w:r>
+        <w:rPr>
+          <w:rFonts w:ascii="Comic Sans MS" w:hAnsi="Comic Sans MS"/>
+          <w:color w:val="000000" w:themeColor="text1"/>
+        </w:rPr>
+        <w:t xml:space="preserve"> en fait le patron du label) il se présente et le héros comprend qu'il est menacé. Des hommes de main du label l'entourent, quand un homme </w:t>
+      </w:r>
+      <w:proofErr w:type="spellStart"/>
+      <w:r>
+        <w:rPr>
+          <w:rFonts w:ascii="Comic Sans MS" w:hAnsi="Comic Sans MS"/>
+          <w:color w:val="000000" w:themeColor="text1"/>
+        </w:rPr>
+        <w:t>capuché</w:t>
+      </w:r>
+      <w:proofErr w:type="spellEnd"/>
+      <w:r>
+        <w:rPr>
+          <w:rFonts w:ascii="Comic Sans MS" w:hAnsi="Comic Sans MS"/>
+          <w:color w:val="000000" w:themeColor="text1"/>
+        </w:rPr>
+        <w:t xml:space="preserve"> passe (il s'agit en fait de </w:t>
+      </w:r>
+      <w:proofErr w:type="spellStart"/>
+      <w:r>
+        <w:rPr>
+          <w:rFonts w:ascii="Comic Sans MS" w:hAnsi="Comic Sans MS"/>
+          <w:color w:val="000000" w:themeColor="text1"/>
+        </w:rPr>
+        <w:t>nekfeu</w:t>
+      </w:r>
+      <w:proofErr w:type="spellEnd"/>
+      <w:r>
+        <w:rPr>
+          <w:rFonts w:ascii="Comic Sans MS" w:hAnsi="Comic Sans MS"/>
+          <w:color w:val="000000" w:themeColor="text1"/>
+        </w:rPr>
+        <w:t xml:space="preserve">). Le patron du label le reconnait et demande à ses hommes de se replier. Il menace le héros et part. Le héros reprend son chemin, mais il est interpellé : c'est son ami, qui vient de vaincre SCH, qui lui demande un duel. Une fois le rival vaincu à nouveau, le héros reprend son chemin pour de bon. Sur la route, alors qu'il traverse une ville abandonnée, le héros surprend des larbins du label qui tiennent des propos </w:t>
+      </w:r>
+      <w:proofErr w:type="spellStart"/>
+      <w:r>
+        <w:rPr>
+          <w:rFonts w:ascii="Comic Sans MS" w:hAnsi="Comic Sans MS"/>
+          <w:color w:val="000000" w:themeColor="text1"/>
+        </w:rPr>
+        <w:t>supects</w:t>
+      </w:r>
+      <w:proofErr w:type="spellEnd"/>
+      <w:r>
+        <w:rPr>
+          <w:rFonts w:ascii="Comic Sans MS" w:hAnsi="Comic Sans MS"/>
+          <w:color w:val="000000" w:themeColor="text1"/>
+        </w:rPr>
+        <w:t xml:space="preserve">. Le héros décide de les suivre dans l'enceinte du </w:t>
+      </w:r>
+      <w:proofErr w:type="spellStart"/>
+      <w:r>
+        <w:rPr>
+          <w:rFonts w:ascii="Comic Sans MS" w:hAnsi="Comic Sans MS"/>
+          <w:color w:val="000000" w:themeColor="text1"/>
+        </w:rPr>
+        <w:t>batiment</w:t>
+      </w:r>
+      <w:proofErr w:type="spellEnd"/>
+      <w:r>
+        <w:rPr>
+          <w:rFonts w:ascii="Comic Sans MS" w:hAnsi="Comic Sans MS"/>
+          <w:color w:val="000000" w:themeColor="text1"/>
+        </w:rPr>
+        <w:t xml:space="preserve"> principal du village : un hangar (en ruines. Après avoir combattu plusieurs larbins le héros affronte pour de bon son 2e rival. Une fois ce dernier battu, il reçoit un appel du patron du label, furieux. Le héros reprend sa route, jusqu'à la ville de Kaaris. C'est une ville portuaire industrielle. L'arène se trouve au port de la ville. On y combat d'abord </w:t>
+      </w:r>
+      <w:proofErr w:type="spellStart"/>
+      <w:r>
+        <w:rPr>
+          <w:rFonts w:ascii="Comic Sans MS" w:hAnsi="Comic Sans MS"/>
+          <w:color w:val="000000" w:themeColor="text1"/>
+        </w:rPr>
+        <w:t>Bosh</w:t>
+      </w:r>
+      <w:proofErr w:type="spellEnd"/>
+      <w:r>
+        <w:rPr>
+          <w:rFonts w:ascii="Comic Sans MS" w:hAnsi="Comic Sans MS"/>
+          <w:color w:val="000000" w:themeColor="text1"/>
+        </w:rPr>
+        <w:t xml:space="preserve">, Kalash Criminel, puis </w:t>
+      </w:r>
+      <w:proofErr w:type="spellStart"/>
+      <w:r>
+        <w:rPr>
+          <w:rFonts w:ascii="Comic Sans MS" w:hAnsi="Comic Sans MS"/>
+          <w:color w:val="000000" w:themeColor="text1"/>
+        </w:rPr>
+        <w:t>Alkpote</w:t>
+      </w:r>
+      <w:proofErr w:type="spellEnd"/>
+      <w:r>
+        <w:rPr>
+          <w:rFonts w:ascii="Comic Sans MS" w:hAnsi="Comic Sans MS"/>
+          <w:color w:val="000000" w:themeColor="text1"/>
+        </w:rPr>
+        <w:t xml:space="preserve">, avant d'affronter le champion : Kaaris. Kaaris encourage le héros à battre le 7e champion puis le conseil (surtout </w:t>
+      </w:r>
+      <w:proofErr w:type="spellStart"/>
+      <w:r>
+        <w:rPr>
+          <w:rFonts w:ascii="Comic Sans MS" w:hAnsi="Comic Sans MS"/>
+          <w:color w:val="000000" w:themeColor="text1"/>
+        </w:rPr>
+        <w:t>booba</w:t>
+      </w:r>
+      <w:proofErr w:type="spellEnd"/>
+      <w:r>
+        <w:rPr>
+          <w:rFonts w:ascii="Comic Sans MS" w:hAnsi="Comic Sans MS"/>
+          <w:color w:val="000000" w:themeColor="text1"/>
+        </w:rPr>
+        <w:t xml:space="preserve">). Le héros se remet en route et arrive rapidement à la ville de </w:t>
+      </w:r>
+      <w:proofErr w:type="spellStart"/>
+      <w:r>
+        <w:rPr>
+          <w:rFonts w:ascii="Comic Sans MS" w:hAnsi="Comic Sans MS"/>
+          <w:color w:val="000000" w:themeColor="text1"/>
+        </w:rPr>
+        <w:t>Vald</w:t>
+      </w:r>
+      <w:proofErr w:type="spellEnd"/>
+      <w:r>
+        <w:rPr>
+          <w:rFonts w:ascii="Comic Sans MS" w:hAnsi="Comic Sans MS"/>
+          <w:color w:val="000000" w:themeColor="text1"/>
+        </w:rPr>
+        <w:t xml:space="preserve">. Ce dernier est parti en urgence à la centrale </w:t>
+      </w:r>
+      <w:proofErr w:type="spellStart"/>
+      <w:r>
+        <w:rPr>
+          <w:rFonts w:ascii="Comic Sans MS" w:hAnsi="Comic Sans MS"/>
+          <w:color w:val="000000" w:themeColor="text1"/>
+        </w:rPr>
+        <w:t>electrique</w:t>
+      </w:r>
+      <w:proofErr w:type="spellEnd"/>
+      <w:r>
+        <w:rPr>
+          <w:rFonts w:ascii="Comic Sans MS" w:hAnsi="Comic Sans MS"/>
+          <w:color w:val="000000" w:themeColor="text1"/>
+        </w:rPr>
+        <w:t xml:space="preserve"> afin de combattre le label, qui souhaite se servir de leur antenne afin de diffuser massivement leur musique. Une fois arrivé sur place, le héros se retrouve dans un laboratoire assez labyrinthique. Une fois arrivé au sommet de la tour, dans la salle de contrôle, il fait équipe avec </w:t>
+      </w:r>
+      <w:proofErr w:type="spellStart"/>
+      <w:r>
+        <w:rPr>
+          <w:rFonts w:ascii="Comic Sans MS" w:hAnsi="Comic Sans MS"/>
+          <w:color w:val="000000" w:themeColor="text1"/>
+        </w:rPr>
+        <w:t>Vald</w:t>
+      </w:r>
+      <w:proofErr w:type="spellEnd"/>
+      <w:r>
+        <w:rPr>
+          <w:rFonts w:ascii="Comic Sans MS" w:hAnsi="Comic Sans MS"/>
+          <w:color w:val="000000" w:themeColor="text1"/>
+        </w:rPr>
+        <w:t xml:space="preserve"> face au patron du label et au rival 2. Une fois la victoire acquise, le patron du label, furieux, vire une bonne fois pour </w:t>
+      </w:r>
+      <w:proofErr w:type="gramStart"/>
+      <w:r>
+        <w:rPr>
+          <w:rFonts w:ascii="Comic Sans MS" w:hAnsi="Comic Sans MS"/>
+          <w:color w:val="000000" w:themeColor="text1"/>
+        </w:rPr>
+        <w:t>toute le rival</w:t>
+      </w:r>
+      <w:proofErr w:type="gramEnd"/>
+      <w:r>
+        <w:rPr>
+          <w:rFonts w:ascii="Comic Sans MS" w:hAnsi="Comic Sans MS"/>
+          <w:color w:val="000000" w:themeColor="text1"/>
+        </w:rPr>
+        <w:t xml:space="preserve">, à cause de son incapacité à battre le héros. </w:t>
+      </w:r>
+      <w:proofErr w:type="spellStart"/>
+      <w:r>
+        <w:rPr>
+          <w:rFonts w:ascii="Comic Sans MS" w:hAnsi="Comic Sans MS"/>
+          <w:color w:val="000000" w:themeColor="text1"/>
+        </w:rPr>
+        <w:t>Vald</w:t>
+      </w:r>
+      <w:proofErr w:type="spellEnd"/>
+      <w:r>
+        <w:rPr>
+          <w:rFonts w:ascii="Comic Sans MS" w:hAnsi="Comic Sans MS"/>
+          <w:color w:val="000000" w:themeColor="text1"/>
+        </w:rPr>
+        <w:t xml:space="preserve">, </w:t>
+      </w:r>
+      <w:proofErr w:type="spellStart"/>
+      <w:proofErr w:type="gramStart"/>
+      <w:r>
+        <w:rPr>
+          <w:rFonts w:ascii="Comic Sans MS" w:hAnsi="Comic Sans MS"/>
+          <w:color w:val="000000" w:themeColor="text1"/>
+        </w:rPr>
+        <w:t>quand</w:t>
+      </w:r>
+      <w:proofErr w:type="spellEnd"/>
+      <w:proofErr w:type="gramEnd"/>
+      <w:r>
+        <w:rPr>
+          <w:rFonts w:ascii="Comic Sans MS" w:hAnsi="Comic Sans MS"/>
+          <w:color w:val="000000" w:themeColor="text1"/>
+        </w:rPr>
+        <w:t xml:space="preserve"> à lui, nous donne </w:t>
+      </w:r>
+      <w:proofErr w:type="spellStart"/>
+      <w:r>
+        <w:rPr>
+          <w:rFonts w:ascii="Comic Sans MS" w:hAnsi="Comic Sans MS"/>
+          <w:color w:val="000000" w:themeColor="text1"/>
+        </w:rPr>
+        <w:t>rendez vous</w:t>
+      </w:r>
+      <w:proofErr w:type="spellEnd"/>
+      <w:r>
+        <w:rPr>
+          <w:rFonts w:ascii="Comic Sans MS" w:hAnsi="Comic Sans MS"/>
+          <w:color w:val="000000" w:themeColor="text1"/>
+        </w:rPr>
+        <w:t xml:space="preserve"> dans son arène. Une fois arrivé dans cette dernière, le héros combat tour à tour</w:t>
+      </w:r>
+    </w:p>
+    <w:p>
+      <w:pPr>
+        <w:rPr>
+          <w:rFonts w:ascii="nunito_sansregular" w:hAnsi="nunito_sansregular"/>
+          <w:color w:val="333333"/>
+          <w:spacing w:val="5"/>
+          <w:sz w:val="21"/>
+          <w:szCs w:val="21"/>
+          <w:shd w:val="clear" w:color="auto" w:fill="FFFFFF"/>
+        </w:rPr>
+      </w:pPr>
+    </w:p>
+    <w:p>
+      <w:pPr>
+        <w:rPr>
+          <w:rFonts w:ascii="nunito_sansregular" w:hAnsi="nunito_sansregular"/>
+          <w:color w:val="333333"/>
+          <w:spacing w:val="5"/>
+          <w:sz w:val="21"/>
+          <w:szCs w:val="21"/>
+          <w:shd w:val="clear" w:color="auto" w:fill="FFFFFF"/>
+        </w:rPr>
+      </w:pPr>
+    </w:p>
+    <w:p>
+      <w:pPr>
+        <w:rPr>
+          <w:rFonts w:ascii="nunito_sansregular" w:hAnsi="nunito_sansregular"/>
+          <w:color w:val="333333"/>
+          <w:spacing w:val="5"/>
+          <w:sz w:val="21"/>
+          <w:szCs w:val="21"/>
+          <w:shd w:val="clear" w:color="auto" w:fill="FFFFFF"/>
+        </w:rPr>
+      </w:pPr>
+    </w:p>
+    <w:p>
+      <w:pPr>
+        <w:rPr>
+          <w:rFonts w:ascii="nunito_sansregular" w:hAnsi="nunito_sansregular"/>
+          <w:color w:val="333333"/>
+          <w:spacing w:val="5"/>
+          <w:sz w:val="21"/>
+          <w:szCs w:val="21"/>
+          <w:shd w:val="clear" w:color="auto" w:fill="FFFFFF"/>
+        </w:rPr>
+      </w:pPr>
+    </w:p>
+    <w:p>
+      <w:pPr>
+        <w:rPr>
+          <w:rFonts w:ascii="nunito_sansregular" w:hAnsi="nunito_sansregular"/>
+          <w:color w:val="333333"/>
+          <w:spacing w:val="5"/>
+          <w:sz w:val="21"/>
+          <w:szCs w:val="21"/>
+          <w:shd w:val="clear" w:color="auto" w:fill="FFFFFF"/>
+        </w:rPr>
+      </w:pPr>
+    </w:p>
+    <w:p>
+      <w:pPr>
+        <w:rPr>
+          <w:rFonts w:ascii="nunito_sansregular" w:hAnsi="nunito_sansregular"/>
+          <w:color w:val="333333"/>
+          <w:spacing w:val="5"/>
+          <w:sz w:val="21"/>
+          <w:szCs w:val="21"/>
+          <w:shd w:val="clear" w:color="auto" w:fill="FFFFFF"/>
+        </w:rPr>
+      </w:pPr>
+    </w:p>
+    <w:p>
+      <w:pPr>
+        <w:rPr>
+          <w:rFonts w:ascii="nunito_sansregular" w:hAnsi="nunito_sansregular"/>
+          <w:color w:val="333333"/>
+          <w:spacing w:val="5"/>
+          <w:sz w:val="21"/>
+          <w:szCs w:val="21"/>
+          <w:shd w:val="clear" w:color="auto" w:fill="FFFFFF"/>
+        </w:rPr>
+      </w:pPr>
+    </w:p>
+    <w:p>
+      <w:pPr>
+        <w:rPr>
+          <w:rFonts w:ascii="nunito_sansregular" w:hAnsi="nunito_sansregular"/>
+          <w:color w:val="333333"/>
+          <w:spacing w:val="5"/>
+          <w:sz w:val="21"/>
+          <w:szCs w:val="21"/>
+          <w:shd w:val="clear" w:color="auto" w:fill="FFFFFF"/>
+        </w:rPr>
+      </w:pPr>
+    </w:p>
+    <w:p>
+      <w:pPr>
+        <w:rPr>
+          <w:rFonts w:ascii="nunito_sansregular" w:hAnsi="nunito_sansregular"/>
+          <w:color w:val="333333"/>
+          <w:spacing w:val="5"/>
+          <w:sz w:val="21"/>
+          <w:szCs w:val="21"/>
+          <w:shd w:val="clear" w:color="auto" w:fill="FFFFFF"/>
+        </w:rPr>
+      </w:pPr>
+    </w:p>
+    <w:p>
+      <w:pPr>
+        <w:rPr>
+          <w:rFonts w:ascii="nunito_sansregular" w:hAnsi="nunito_sansregular"/>
+          <w:color w:val="333333"/>
+          <w:spacing w:val="5"/>
+          <w:sz w:val="21"/>
+          <w:szCs w:val="21"/>
+          <w:shd w:val="clear" w:color="auto" w:fill="FFFFFF"/>
+        </w:rPr>
+      </w:pPr>
+    </w:p>
+    <w:p>
+      <w:pPr>
+        <w:rPr>
+          <w:rFonts w:ascii="nunito_sansregular" w:hAnsi="nunito_sansregular"/>
+          <w:color w:val="333333"/>
+          <w:spacing w:val="5"/>
+          <w:sz w:val="21"/>
+          <w:szCs w:val="21"/>
+          <w:shd w:val="clear" w:color="auto" w:fill="FFFFFF"/>
+        </w:rPr>
+      </w:pPr>
+    </w:p>
+    <w:p>
+      <w:pPr>
+        <w:rPr>
+          <w:rFonts w:ascii="nunito_sansregular" w:hAnsi="nunito_sansregular"/>
+          <w:color w:val="333333"/>
+          <w:spacing w:val="5"/>
+          <w:sz w:val="21"/>
+          <w:szCs w:val="21"/>
+          <w:shd w:val="clear" w:color="auto" w:fill="FFFFFF"/>
+        </w:rPr>
+      </w:pPr>
+    </w:p>
+    <w:p>
+      <w:pPr>
+        <w:rPr>
+          <w:rFonts w:ascii="nunito_sansregular" w:hAnsi="nunito_sansregular"/>
+          <w:color w:val="333333"/>
+          <w:spacing w:val="5"/>
+          <w:sz w:val="21"/>
+          <w:szCs w:val="21"/>
+          <w:shd w:val="clear" w:color="auto" w:fill="FFFFFF"/>
+        </w:rPr>
+      </w:pPr>
+    </w:p>
+    <w:p>
+      <w:pPr>
+        <w:rPr>
+          <w:rFonts w:ascii="nunito_sansregular" w:hAnsi="nunito_sansregular"/>
+          <w:color w:val="333333"/>
+          <w:spacing w:val="5"/>
+          <w:sz w:val="21"/>
+          <w:szCs w:val="21"/>
+          <w:shd w:val="clear" w:color="auto" w:fill="FFFFFF"/>
+        </w:rPr>
+      </w:pPr>
+    </w:p>
+    <w:p>
+      <w:pPr>
+        <w:rPr>
+          <w:rFonts w:ascii="nunito_sansregular" w:hAnsi="nunito_sansregular"/>
+          <w:color w:val="333333"/>
+          <w:spacing w:val="5"/>
+          <w:sz w:val="21"/>
+          <w:szCs w:val="21"/>
+          <w:shd w:val="clear" w:color="auto" w:fill="FFFFFF"/>
+        </w:rPr>
+      </w:pPr>
+    </w:p>
+    <w:p>
+      <w:pPr>
+        <w:rPr>
+          <w:rFonts w:ascii="nunito_sansregular" w:hAnsi="nunito_sansregular"/>
+          <w:color w:val="333333"/>
+          <w:spacing w:val="5"/>
+          <w:sz w:val="21"/>
+          <w:szCs w:val="21"/>
+          <w:shd w:val="clear" w:color="auto" w:fill="FFFFFF"/>
+        </w:rPr>
+      </w:pPr>
+    </w:p>
+    <w:p>
+      <w:pPr>
+        <w:rPr>
+          <w:rFonts w:ascii="nunito_sansregular" w:hAnsi="nunito_sansregular"/>
+          <w:color w:val="333333"/>
+          <w:spacing w:val="5"/>
+          <w:sz w:val="21"/>
+          <w:szCs w:val="21"/>
+          <w:shd w:val="clear" w:color="auto" w:fill="FFFFFF"/>
+        </w:rPr>
+      </w:pPr>
+    </w:p>
+    <w:p>
+      <w:pPr>
+        <w:rPr>
+          <w:rFonts w:ascii="nunito_sansregular" w:hAnsi="nunito_sansregular"/>
+          <w:color w:val="333333"/>
+          <w:spacing w:val="5"/>
+          <w:sz w:val="21"/>
+          <w:szCs w:val="21"/>
+          <w:shd w:val="clear" w:color="auto" w:fill="FFFFFF"/>
+        </w:rPr>
+      </w:pPr>
+    </w:p>
+    <w:p>
+      <w:pPr>
+        <w:rPr>
+          <w:rFonts w:ascii="nunito_sansregular" w:hAnsi="nunito_sansregular"/>
+          <w:color w:val="333333"/>
+          <w:spacing w:val="5"/>
+          <w:sz w:val="21"/>
+          <w:szCs w:val="21"/>
+          <w:shd w:val="clear" w:color="auto" w:fill="FFFFFF"/>
+        </w:rPr>
+      </w:pPr>
+    </w:p>
+    <w:p>
+      <w:pPr>
+        <w:rPr>
+          <w:rFonts w:ascii="nunito_sansregular" w:hAnsi="nunito_sansregular"/>
+          <w:color w:val="333333"/>
+          <w:spacing w:val="5"/>
+          <w:sz w:val="21"/>
+          <w:szCs w:val="21"/>
+          <w:shd w:val="clear" w:color="auto" w:fill="FFFFFF"/>
+        </w:rPr>
+      </w:pPr>
+    </w:p>
+    <w:p>
+      <w:pPr>
+        <w:rPr>
+          <w:rFonts w:ascii="nunito_sansregular" w:hAnsi="nunito_sansregular"/>
+          <w:color w:val="333333"/>
+          <w:spacing w:val="5"/>
+          <w:sz w:val="21"/>
+          <w:szCs w:val="21"/>
+          <w:shd w:val="clear" w:color="auto" w:fill="FFFFFF"/>
+        </w:rPr>
+      </w:pPr>
+    </w:p>
+    <w:p>
+      <w:pPr>
+        <w:rPr>
+          <w:rFonts w:ascii="nunito_sansregular" w:hAnsi="nunito_sansregular"/>
+          <w:color w:val="333333"/>
+          <w:spacing w:val="5"/>
+          <w:sz w:val="21"/>
+          <w:szCs w:val="21"/>
+          <w:shd w:val="clear" w:color="auto" w:fill="FFFFFF"/>
+        </w:rPr>
+      </w:pPr>
+    </w:p>
+    <w:p>
+      <w:pPr>
+        <w:rPr>
+          <w:rFonts w:ascii="nunito_sansregular" w:hAnsi="nunito_sansregular"/>
+          <w:color w:val="333333"/>
+          <w:spacing w:val="5"/>
+          <w:sz w:val="21"/>
+          <w:szCs w:val="21"/>
+          <w:shd w:val="clear" w:color="auto" w:fill="FFFFFF"/>
+        </w:rPr>
+      </w:pPr>
+    </w:p>
+    <w:p>
+      <w:pPr>
+        <w:rPr>
+          <w:rFonts w:ascii="nunito_sansregular" w:hAnsi="nunito_sansregular"/>
+          <w:color w:val="333333"/>
+          <w:spacing w:val="5"/>
+          <w:sz w:val="21"/>
+          <w:szCs w:val="21"/>
+          <w:shd w:val="clear" w:color="auto" w:fill="FFFFFF"/>
+        </w:rPr>
+      </w:pPr>
+    </w:p>
+    <w:p>
+      <w:pPr>
+        <w:rPr>
+          <w:rFonts w:ascii="nunito_sansregular" w:hAnsi="nunito_sansregular"/>
+          <w:color w:val="333333"/>
+          <w:spacing w:val="5"/>
+          <w:sz w:val="21"/>
+          <w:szCs w:val="21"/>
+          <w:shd w:val="clear" w:color="auto" w:fill="FFFFFF"/>
+        </w:rPr>
+      </w:pPr>
+    </w:p>
+    <w:p>
+      <w:pPr>
+        <w:rPr>
+          <w:rFonts w:ascii="nunito_sansregular" w:hAnsi="nunito_sansregular"/>
+          <w:color w:val="333333"/>
+          <w:spacing w:val="5"/>
+          <w:sz w:val="21"/>
+          <w:szCs w:val="21"/>
+          <w:shd w:val="clear" w:color="auto" w:fill="FFFFFF"/>
+        </w:rPr>
+      </w:pPr>
+    </w:p>
+    <w:p>
+      <w:pPr>
+        <w:rPr>
+          <w:rFonts w:ascii="nunito_sansregular" w:hAnsi="nunito_sansregular"/>
+          <w:color w:val="333333"/>
+          <w:spacing w:val="5"/>
+          <w:sz w:val="21"/>
+          <w:szCs w:val="21"/>
+          <w:shd w:val="clear" w:color="auto" w:fill="FFFFFF"/>
+        </w:rPr>
+      </w:pPr>
+    </w:p>
+    <w:p>
+      <w:pPr>
+        <w:rPr>
+          <w:rFonts w:ascii="nunito_sansregular" w:hAnsi="nunito_sansregular"/>
+          <w:color w:val="333333"/>
+          <w:spacing w:val="5"/>
+          <w:sz w:val="21"/>
+          <w:szCs w:val="21"/>
+          <w:shd w:val="clear" w:color="auto" w:fill="FFFFFF"/>
+        </w:rPr>
+      </w:pPr>
+    </w:p>
+    <w:p>
+      <w:pPr>
+        <w:rPr>
+          <w:rFonts w:ascii="nunito_sansregular" w:hAnsi="nunito_sansregular"/>
+          <w:color w:val="333333"/>
+          <w:spacing w:val="5"/>
+          <w:sz w:val="21"/>
+          <w:szCs w:val="21"/>
+          <w:shd w:val="clear" w:color="auto" w:fill="FFFFFF"/>
+        </w:rPr>
+      </w:pPr>
+    </w:p>
+    <w:p>
+      <w:pPr>
+        <w:rPr>
+          <w:rFonts w:ascii="nunito_sansregular" w:hAnsi="nunito_sansregular"/>
+          <w:color w:val="333333"/>
+          <w:spacing w:val="5"/>
+          <w:sz w:val="21"/>
+          <w:szCs w:val="21"/>
+          <w:shd w:val="clear" w:color="auto" w:fill="FFFFFF"/>
+        </w:rPr>
+      </w:pPr>
+    </w:p>
+    <w:p>
+      <w:pPr>
+        <w:rPr>
+          <w:rFonts w:ascii="nunito_sansregular" w:hAnsi="nunito_sansregular"/>
+          <w:color w:val="333333"/>
+          <w:spacing w:val="5"/>
+          <w:sz w:val="21"/>
+          <w:szCs w:val="21"/>
+          <w:shd w:val="clear" w:color="auto" w:fill="FFFFFF"/>
+        </w:rPr>
+      </w:pPr>
+    </w:p>
+    <w:p>
+      <w:pPr>
+        <w:rPr>
+          <w:rFonts w:ascii="nunito_sansregular" w:hAnsi="nunito_sansregular"/>
+          <w:color w:val="333333"/>
+          <w:spacing w:val="5"/>
+          <w:sz w:val="21"/>
+          <w:szCs w:val="21"/>
+          <w:shd w:val="clear" w:color="auto" w:fill="FFFFFF"/>
+        </w:rPr>
+      </w:pPr>
+    </w:p>
+    <w:p>
+      <w:pPr>
+        <w:rPr>
+          <w:rFonts w:ascii="nunito_sansregular" w:hAnsi="nunito_sansregular"/>
+          <w:color w:val="333333"/>
+          <w:spacing w:val="5"/>
+          <w:sz w:val="21"/>
+          <w:szCs w:val="21"/>
+          <w:shd w:val="clear" w:color="auto" w:fill="FFFFFF"/>
+        </w:rPr>
+      </w:pPr>
+    </w:p>
+    <w:p>
+      <w:pPr>
+        <w:rPr>
+          <w:rFonts w:ascii="nunito_sansregular" w:hAnsi="nunito_sansregular"/>
+          <w:color w:val="333333"/>
+          <w:spacing w:val="5"/>
+          <w:sz w:val="21"/>
+          <w:szCs w:val="21"/>
+          <w:shd w:val="clear" w:color="auto" w:fill="FFFFFF"/>
+        </w:rPr>
+      </w:pPr>
+      <w:proofErr w:type="spellStart"/>
+      <w:r>
+        <w:rPr>
+          <w:rFonts w:ascii="nunito_sansregular" w:hAnsi="nunito_sansregular"/>
+          <w:color w:val="333333"/>
+          <w:spacing w:val="5"/>
+          <w:sz w:val="21"/>
+          <w:szCs w:val="21"/>
+          <w:shd w:val="clear" w:color="auto" w:fill="FFFFFF"/>
+        </w:rPr>
+        <w:t>Sprites</w:t>
+      </w:r>
+      <w:proofErr w:type="spellEnd"/>
+      <w:r>
+        <w:rPr>
+          <w:rFonts w:ascii="nunito_sansregular" w:hAnsi="nunito_sansregular"/>
+          <w:color w:val="333333"/>
+          <w:spacing w:val="5"/>
+          <w:sz w:val="21"/>
+          <w:szCs w:val="21"/>
+          <w:shd w:val="clear" w:color="auto" w:fill="FFFFFF"/>
+        </w:rPr>
+        <w:t xml:space="preserve"> des dresseurs :</w:t>
       </w:r>
     </w:p>
     <w:p>
@@ -818,6 +1944,7 @@
           <w:szCs w:val="21"/>
           <w:shd w:val="clear" w:color="auto" w:fill="FFFFFF"/>
         </w:rPr>
+        <w:lastRenderedPageBreak/>
         <w:drawing>
           <wp:anchor distT="0" distB="0" distL="114300" distR="114300" simplePos="0" relativeHeight="251659264" behindDoc="0" locked="0" layoutInCell="1" allowOverlap="1" wp14:anchorId="2EB1FBBF" wp14:editId="565B20C3">
             <wp:simplePos x="0" y="0"/>
@@ -1198,7 +2325,7 @@
 </file>
 
 <file path=word/styles.xml><?xml version="1.0" encoding="utf-8"?>
-<w:styles xmlns:mc="http://schemas.openxmlformats.org/markup-compatibility/2006" xmlns:r="http://schemas.openxmlformats.org/officeDocument/2006/relationships" xmlns:w="http://schemas.openxmlformats.org/wordprocessingml/2006/main" xmlns:w14="http://schemas.microsoft.com/office/word/2010/wordml" xmlns:w15="http://schemas.microsoft.com/office/word/2012/wordml" xmlns:w16cex="http://schemas.microsoft.com/office/word/2018/wordml/cex" xmlns:w16cid="http://schemas.microsoft.com/office/word/2016/wordml/cid" xmlns:w16="http://schemas.microsoft.com/office/word/2018/wordml" xmlns:w16se="http://schemas.microsoft.com/office/word/2015/wordml/symex" mc:Ignorable="w14 w15 w16se w16cid w16 w16cex">
+<w:styles xmlns:mc="http://schemas.openxmlformats.org/markup-compatibility/2006" xmlns:r="http://schemas.openxmlformats.org/officeDocument/2006/relationships" xmlns:w="http://schemas.openxmlformats.org/wordprocessingml/2006/main" xmlns:w14="http://schemas.microsoft.com/office/word/2010/wordml" xmlns:w15="http://schemas.microsoft.com/office/word/2012/wordml" xmlns:w16cex="http://schemas.microsoft.com/office/word/2018/wordml/cex" xmlns:w16cid="http://schemas.microsoft.com/office/word/2016/wordml/cid" xmlns:w16="http://schemas.microsoft.com/office/word/2018/wordml" xmlns:w16sdtdh="http://schemas.microsoft.com/office/word/2020/wordml/sdtdatahash" xmlns:w16se="http://schemas.microsoft.com/office/word/2015/wordml/symex" mc:Ignorable="w14 w15 w16se w16cid w16 w16cex w16sdtdh">
   <w:docDefaults>
     <w:rPrDefault>
       <w:rPr>
@@ -1658,6 +2785,22 @@
       <w:u w:val="single"/>
     </w:rPr>
   </w:style>
+  <w:style w:type="character" w:customStyle="1" w:styleId="edited-3sfazf">
+    <w:name w:val="edited-3sfazf"/>
+    <w:basedOn w:val="Policepardfaut"/>
+    <w:rsid w:val="009C0B14"/>
+  </w:style>
+  <w:style w:type="character" w:styleId="Accentuation">
+    <w:name w:val="Emphasis"/>
+    <w:basedOn w:val="Policepardfaut"/>
+    <w:uiPriority w:val="20"/>
+    <w:qFormat/>
+    <w:rsid w:val="009C0B14"/>
+    <w:rPr>
+      <w:i/>
+      <w:iCs/>
+    </w:rPr>
+  </w:style>
 </w:styles>
 </file>
 

</xml_diff>